<commit_message>
Socket comunication correctly fixed. Tried to build but built proyect wont open side-app
</commit_message>
<xml_diff>
--- a/ISS_Report template.docx
+++ b/ISS_Report template.docx
@@ -56,13 +56,23 @@
         <w:pStyle w:val="Subttulo"/>
       </w:pPr>
       <w:r>
-        <w:t>Manuel Hernández Nájera-Alesón</w:t>
-      </w:r>
+        <w:t xml:space="preserve">Manuel Hernández </w:t>
+      </w:r>
+      <w:proofErr w:type="spellStart"/>
+      <w:r>
+        <w:t>Nájera-Alesón</w:t>
+      </w:r>
+      <w:proofErr w:type="spellEnd"/>
       <w:r>
         <w:br/>
       </w:r>
-      <w:r>
-        <w:t>January, 29</w:t>
+      <w:proofErr w:type="gramStart"/>
+      <w:r>
+        <w:t>January,</w:t>
+      </w:r>
+      <w:proofErr w:type="gramEnd"/>
+      <w:r>
+        <w:t xml:space="preserve"> 29</w:t>
       </w:r>
       <w:r>
         <w:rPr>
@@ -81,9 +91,19 @@
       <w:r>
         <w:t xml:space="preserve">Supervisor: </w:t>
       </w:r>
-      <w:r>
-        <w:t>Siniša Popović</w:t>
-      </w:r>
+      <w:proofErr w:type="spellStart"/>
+      <w:r>
+        <w:t>Siniša</w:t>
+      </w:r>
+      <w:proofErr w:type="spellEnd"/>
+      <w:r>
+        <w:t xml:space="preserve"> </w:t>
+      </w:r>
+      <w:proofErr w:type="spellStart"/>
+      <w:r>
+        <w:t>Popović</w:t>
+      </w:r>
+      <w:proofErr w:type="spellEnd"/>
     </w:p>
     <w:p>
       <w:pPr>
@@ -286,13 +306,27 @@
         <w:rPr>
           <w:rStyle w:val="hps"/>
         </w:rPr>
-        <w:t xml:space="preserve"> (e.g. surgery, aviation) </w:t>
-      </w:r>
-      <w:r>
-        <w:rPr>
-          <w:rStyle w:val="hps"/>
-        </w:rPr>
-        <w:t xml:space="preserve"> and their efficiency whilst performing it.</w:t>
+        <w:t xml:space="preserve"> (e.g. surgery, </w:t>
+      </w:r>
+      <w:proofErr w:type="gramStart"/>
+      <w:r>
+        <w:rPr>
+          <w:rStyle w:val="hps"/>
+        </w:rPr>
+        <w:t xml:space="preserve">aviation) </w:t>
+      </w:r>
+      <w:r>
+        <w:rPr>
+          <w:rStyle w:val="hps"/>
+        </w:rPr>
+        <w:t xml:space="preserve"> and</w:t>
+      </w:r>
+      <w:proofErr w:type="gramEnd"/>
+      <w:r>
+        <w:rPr>
+          <w:rStyle w:val="hps"/>
+        </w:rPr>
+        <w:t xml:space="preserve"> their efficiency whilst performing it.</w:t>
       </w:r>
     </w:p>
     <w:p>
@@ -306,6 +340,23 @@
         <w:rPr>
           <w:rStyle w:val="hps"/>
         </w:rPr>
+        <w:t xml:space="preserve">There are some examples of spatial working memory tests </w:t>
+      </w:r>
+      <w:r>
+        <w:rPr>
+          <w:rStyle w:val="hps"/>
+        </w:rPr>
+        <w:t>[1].</w:t>
+      </w:r>
+    </w:p>
+    <w:p>
+      <w:pPr>
+        <w:jc w:val="both"/>
+      </w:pPr>
+      <w:r>
+        <w:rPr>
+          <w:rStyle w:val="hps"/>
+        </w:rPr>
         <w:t>The project has been</w:t>
       </w:r>
       <w:r>
@@ -326,603 +377,35 @@
         <w:pStyle w:val="Ttulo1"/>
       </w:pPr>
       <w:r>
-        <w:t>Short-Term Memory</w:t>
-      </w:r>
-    </w:p>
-    <w:p>
-      <w:r>
-        <w:t>Short-term memory, also named after “primary” or “active” memory is defined as the part of human memory that sores a limited amount of information for a rather short amount of time.</w:t>
-      </w:r>
-    </w:p>
-    <w:p>
-      <w:r>
-        <w:t>Information stored in this memory can be recently one processed by the senses, one containing recently recovered information from long-term memory or it can be the result of an instantaneous  mental process.</w:t>
-      </w:r>
-    </w:p>
-    <w:p>
-      <w:pPr>
-        <w:jc w:val="center"/>
-      </w:pPr>
-      <w:r>
-        <w:rPr>
-          <w:noProof/>
-          <w:lang w:bidi="ar-SA"/>
-        </w:rPr>
-        <w:drawing>
-          <wp:inline distT="0" distB="0" distL="0" distR="0" wp14:anchorId="66F15E38" wp14:editId="54B86561">
-            <wp:extent cx="4718050" cy="2113915"/>
-            <wp:effectExtent l="19050" t="0" r="6350" b="0"/>
-            <wp:docPr id="3" name="Picture 7"/>
-            <wp:cNvGraphicFramePr>
-              <a:graphicFrameLocks xmlns:a="http://schemas.openxmlformats.org/drawingml/2006/main" noChangeAspect="1"/>
-            </wp:cNvGraphicFramePr>
-            <a:graphic xmlns:a="http://schemas.openxmlformats.org/drawingml/2006/main">
-              <a:graphicData uri="http://schemas.openxmlformats.org/drawingml/2006/picture">
-                <pic:pic xmlns:pic="http://schemas.openxmlformats.org/drawingml/2006/picture">
-                  <pic:nvPicPr>
-                    <pic:cNvPr id="0" name="Picture 7"/>
-                    <pic:cNvPicPr>
-                      <a:picLocks noChangeAspect="1" noChangeArrowheads="1"/>
-                    </pic:cNvPicPr>
-                  </pic:nvPicPr>
-                  <pic:blipFill>
-                    <a:blip r:embed="rId9" cstate="print"/>
-                    <a:srcRect/>
-                    <a:stretch>
-                      <a:fillRect/>
-                    </a:stretch>
-                  </pic:blipFill>
-                  <pic:spPr bwMode="auto">
-                    <a:xfrm>
-                      <a:off x="0" y="0"/>
-                      <a:ext cx="4718050" cy="2113915"/>
-                    </a:xfrm>
-                    <a:prstGeom prst="rect">
-                      <a:avLst/>
-                    </a:prstGeom>
-                    <a:noFill/>
-                    <a:ln w="9525">
-                      <a:noFill/>
-                      <a:miter lim="800000"/>
-                      <a:headEnd/>
-                      <a:tailEnd/>
-                    </a:ln>
-                  </pic:spPr>
-                </pic:pic>
-              </a:graphicData>
-            </a:graphic>
-          </wp:inline>
-        </w:drawing>
-      </w:r>
-    </w:p>
-    <w:p>
-      <w:pPr>
-        <w:pStyle w:val="Descripcin"/>
+        <w:t>Unity approach</w:t>
+      </w:r>
+    </w:p>
+    <w:p>
+      <w:pPr>
         <w:jc w:val="both"/>
-      </w:pPr>
-      <w:r>
-        <w:t>Figure</w:t>
-      </w:r>
-      <w:r>
-        <w:t xml:space="preserve"> </w:t>
-      </w:r>
-      <w:r>
-        <w:fldChar w:fldCharType="begin"/>
-      </w:r>
-      <w:r>
-        <w:instrText xml:space="preserve"> SEQ Slika \* ARABIC </w:instrText>
-      </w:r>
-      <w:r>
-        <w:fldChar w:fldCharType="separate"/>
-      </w:r>
-      <w:r>
-        <w:rPr>
-          <w:noProof/>
-        </w:rPr>
-        <w:t>1</w:t>
-      </w:r>
-      <w:r>
-        <w:rPr>
-          <w:noProof/>
-        </w:rPr>
-        <w:fldChar w:fldCharType="end"/>
-      </w:r>
-      <w:r>
-        <w:t xml:space="preserve">. </w:t>
-      </w:r>
-      <w:r>
-        <w:t xml:space="preserve">Example of a figure. Both grayscale and color figures are appropriate, but color figures should be printed in color when handing in the report. If figure is taken from some source, please indicate this by putting the source in the References section and by stating its reference number in the figure caption, e.g. </w:t>
-      </w:r>
-      <w:r>
-        <w:t>[1]</w:t>
-      </w:r>
-      <w:r>
-        <w:t>.</w:t>
-      </w:r>
-      <w:r>
-        <w:t xml:space="preserve"> </w:t>
-      </w:r>
-    </w:p>
-    <w:p>
-      <w:pPr>
-        <w:jc w:val="both"/>
-      </w:pPr>
-    </w:p>
-    <w:p>
-      <w:pPr>
-        <w:jc w:val="both"/>
-      </w:pPr>
-      <w:r>
-        <w:t>If the report describes some practical work, rather than literature review</w:t>
-      </w:r>
-      <w:r>
-        <w:t xml:space="preserve">, this section and other specific sections describe the methods (your approach to solving the problem and rationale underlying your decisions – materials, </w:t>
-      </w:r>
-      <w:r>
-        <w:lastRenderedPageBreak/>
-        <w:t>models, architecture, design, implementation, interfaces, tools etc.), results obtained by solving the problem, discussion of the results (what do results mean, limitations of the results, potential generalizations of the results outside of the scope in which they were obtained …). Some particularly interesting source code excerpts</w:t>
-      </w:r>
-      <w:r>
-        <w:t xml:space="preserve">, </w:t>
-      </w:r>
-      <w:r>
-        <w:t>pseudocode of the algorithms etc. may be included in the main text of the report, in the form of figures</w:t>
-      </w:r>
-      <w:r>
-        <w:t>.</w:t>
-      </w:r>
-      <w:r>
-        <w:t xml:space="preserve"> Particular attention should be paid to the fact that the report is not just description of functionality for the user and how the user can work with the developed solution; rather, the report should also include explanation of key things for understanding how your solution was designed and developed from the technical, engineering standpoint, what are the key components and how these components mutually interact in the developed solution. Key components from the design and development side can be related to: classes in the object-oriented model, processes/threads if concurrency is involved, potential specific algorithms which were used in implementation of key parts of the solution, structures of input/output data/files, database model, organization of source code files etc. In this sense, it is common and expected to see some technical diagrams and descriptions, like </w:t>
-      </w:r>
-      <w:r>
-        <w:rPr>
-          <w:lang w:val="hr-HR"/>
-        </w:rPr>
-        <w:t>class diagrams, state machines, flow diagrams, interaction diagrams in Unified Modelling Language (UML), description of the structure of communication messages, entity-relationship models, algorithm pseudocodes etc.</w:t>
-      </w:r>
-    </w:p>
-    <w:p>
-      <w:pPr>
-        <w:jc w:val="both"/>
-        <w:rPr>
-          <w:rStyle w:val="hps"/>
-        </w:rPr>
-      </w:pPr>
-      <w:r>
-        <w:rPr>
-          <w:rStyle w:val="hps"/>
-        </w:rPr>
-        <w:t>If the</w:t>
-      </w:r>
-      <w:r>
-        <w:t xml:space="preserve"> </w:t>
-      </w:r>
-      <w:r>
-        <w:rPr>
-          <w:rStyle w:val="hps"/>
-        </w:rPr>
-        <w:t>report dominantly represents the review of the literature</w:t>
-      </w:r>
-      <w:r>
-        <w:t xml:space="preserve"> </w:t>
-      </w:r>
-      <w:r>
-        <w:rPr>
-          <w:rStyle w:val="hps"/>
-        </w:rPr>
-        <w:t>on</w:t>
-      </w:r>
-      <w:r>
-        <w:t xml:space="preserve"> </w:t>
-      </w:r>
-      <w:r>
-        <w:rPr>
-          <w:rStyle w:val="hps"/>
-        </w:rPr>
-        <w:t>a particular topic</w:t>
-      </w:r>
-      <w:r>
-        <w:t xml:space="preserve">, then the </w:t>
-      </w:r>
-      <w:r>
-        <w:rPr>
-          <w:rStyle w:val="hps"/>
-        </w:rPr>
-        <w:t>concept of the report is</w:t>
-      </w:r>
-      <w:r>
-        <w:t xml:space="preserve">, of course, </w:t>
-      </w:r>
-      <w:r>
-        <w:rPr>
-          <w:rStyle w:val="hps"/>
-        </w:rPr>
-        <w:t>different.</w:t>
-      </w:r>
-      <w:r>
-        <w:t xml:space="preserve"> </w:t>
-      </w:r>
-      <w:r>
-        <w:rPr>
-          <w:rStyle w:val="hps"/>
-        </w:rPr>
-        <w:t>During the</w:t>
-      </w:r>
-      <w:r>
-        <w:t xml:space="preserve"> </w:t>
-      </w:r>
-      <w:r>
-        <w:rPr>
-          <w:rStyle w:val="hps"/>
-        </w:rPr>
-        <w:t>extraction and</w:t>
-      </w:r>
-      <w:r>
-        <w:t xml:space="preserve"> </w:t>
-      </w:r>
-      <w:r>
-        <w:rPr>
-          <w:rStyle w:val="hps"/>
-        </w:rPr>
-        <w:t>synthesis of text</w:t>
-      </w:r>
-      <w:r>
-        <w:t xml:space="preserve"> </w:t>
-      </w:r>
-      <w:r>
-        <w:rPr>
-          <w:rStyle w:val="hps"/>
-        </w:rPr>
-        <w:t>from various literature sources</w:t>
-      </w:r>
-      <w:r>
-        <w:t xml:space="preserve">, and </w:t>
-      </w:r>
-      <w:r>
-        <w:rPr>
-          <w:rStyle w:val="hps"/>
-        </w:rPr>
-        <w:t>insertion</w:t>
-      </w:r>
-      <w:r>
-        <w:t xml:space="preserve"> </w:t>
-      </w:r>
-      <w:r>
-        <w:rPr>
-          <w:rStyle w:val="hps"/>
-        </w:rPr>
-        <w:t>of the text</w:t>
-      </w:r>
-      <w:r>
-        <w:t xml:space="preserve"> </w:t>
-      </w:r>
-      <w:r>
-        <w:rPr>
-          <w:rStyle w:val="hps"/>
-        </w:rPr>
-        <w:t>in</w:t>
-      </w:r>
-      <w:r>
-        <w:t xml:space="preserve"> </w:t>
-      </w:r>
-      <w:r>
-        <w:rPr>
-          <w:rStyle w:val="hps"/>
-        </w:rPr>
-        <w:t>the essay, the authors should</w:t>
-      </w:r>
-      <w:r>
-        <w:t xml:space="preserve"> </w:t>
-      </w:r>
-      <w:r>
-        <w:rPr>
-          <w:rStyle w:val="hps"/>
-        </w:rPr>
-        <w:t>ensure that the text</w:t>
-      </w:r>
-      <w:r>
-        <w:t xml:space="preserve"> </w:t>
-      </w:r>
-      <w:r>
-        <w:rPr>
-          <w:rStyle w:val="hps"/>
-        </w:rPr>
-        <w:t>has a clear</w:t>
-      </w:r>
-      <w:r>
-        <w:t xml:space="preserve"> </w:t>
-      </w:r>
-      <w:r>
-        <w:rPr>
-          <w:rStyle w:val="hps"/>
-        </w:rPr>
-        <w:t>organization that</w:t>
-      </w:r>
-      <w:r>
-        <w:t xml:space="preserve"> </w:t>
-      </w:r>
-      <w:r>
-        <w:rPr>
-          <w:rStyle w:val="hps"/>
-        </w:rPr>
-        <w:t>is reflected</w:t>
-      </w:r>
-      <w:r>
-        <w:t xml:space="preserve"> </w:t>
-      </w:r>
-      <w:r>
-        <w:rPr>
-          <w:rStyle w:val="hps"/>
-        </w:rPr>
-        <w:t>in the titles of</w:t>
-      </w:r>
-      <w:r>
-        <w:t xml:space="preserve"> </w:t>
-      </w:r>
-      <w:r>
-        <w:rPr>
-          <w:rStyle w:val="hps"/>
-        </w:rPr>
-        <w:t>the sections.</w:t>
-      </w:r>
-      <w:r>
-        <w:t xml:space="preserve"> </w:t>
-      </w:r>
-      <w:r>
-        <w:rPr>
-          <w:rStyle w:val="hps"/>
-        </w:rPr>
-        <w:t>In</w:t>
-      </w:r>
-      <w:r>
-        <w:t xml:space="preserve"> </w:t>
-      </w:r>
-      <w:r>
-        <w:rPr>
-          <w:rStyle w:val="hps"/>
-        </w:rPr>
-        <w:t>this sense, the</w:t>
-      </w:r>
-      <w:r>
-        <w:t xml:space="preserve"> </w:t>
-      </w:r>
-      <w:r>
-        <w:rPr>
-          <w:rStyle w:val="hps"/>
-        </w:rPr>
-        <w:t>texts</w:t>
-      </w:r>
-      <w:r>
-        <w:t xml:space="preserve"> </w:t>
-      </w:r>
-      <w:r>
-        <w:rPr>
-          <w:rStyle w:val="hps"/>
-        </w:rPr>
-        <w:t>you read</w:t>
-      </w:r>
-      <w:r>
-        <w:t xml:space="preserve"> </w:t>
-      </w:r>
-      <w:r>
-        <w:rPr>
-          <w:rStyle w:val="hps"/>
-        </w:rPr>
-        <w:t>from various sources</w:t>
-      </w:r>
-      <w:r>
-        <w:t xml:space="preserve"> </w:t>
-      </w:r>
-      <w:r>
-        <w:rPr>
-          <w:rStyle w:val="hps"/>
-        </w:rPr>
-        <w:t>may be necessary to</w:t>
-      </w:r>
-      <w:r>
-        <w:t xml:space="preserve"> </w:t>
-      </w:r>
-      <w:r>
-        <w:rPr>
-          <w:rStyle w:val="hps"/>
-        </w:rPr>
-        <w:t>reorganize</w:t>
-      </w:r>
-      <w:r>
-        <w:t xml:space="preserve">, </w:t>
-      </w:r>
-      <w:r>
-        <w:rPr>
-          <w:rStyle w:val="hps"/>
-        </w:rPr>
-        <w:t>to obtain a</w:t>
-      </w:r>
-      <w:r>
-        <w:t xml:space="preserve"> </w:t>
-      </w:r>
-      <w:r>
-        <w:rPr>
-          <w:rStyle w:val="hps"/>
-        </w:rPr>
-        <w:t>clear structure of the</w:t>
-      </w:r>
-      <w:r>
-        <w:t xml:space="preserve"> </w:t>
-      </w:r>
-      <w:r>
-        <w:rPr>
-          <w:rStyle w:val="hps"/>
-        </w:rPr>
-        <w:t>report. Number of literature sources should be considerably richer than in the practically oriented report; typically a couple of dozen sources are expected. Literature review is more than just extraction of important parts of text from these sources, but also includes synthesis and organization of the findings in order to best address the purpose of the authors’ report. It is not uncommon to have tables of the reviewed works, in which findings are organized according to the criteria that are important for the authors’ topic of the report.</w:t>
-      </w:r>
-    </w:p>
-    <w:p>
-      <w:pPr>
-        <w:pStyle w:val="Ttulo2"/>
-      </w:pPr>
-      <w:r>
-        <w:t>&lt;Subsection 2.1&gt;</w:t>
-      </w:r>
-    </w:p>
-    <w:p>
-      <w:pPr>
-        <w:jc w:val="both"/>
-      </w:pPr>
-      <w:r>
-        <w:rPr>
-          <w:rStyle w:val="hps"/>
-        </w:rPr>
-        <w:t>This</w:t>
-      </w:r>
-      <w:r>
-        <w:t xml:space="preserve"> </w:t>
-      </w:r>
-      <w:r>
-        <w:rPr>
-          <w:rStyle w:val="hps"/>
-        </w:rPr>
-        <w:t>is a specific</w:t>
-      </w:r>
-      <w:r>
-        <w:t xml:space="preserve"> </w:t>
-      </w:r>
-      <w:r>
-        <w:rPr>
-          <w:rStyle w:val="hps"/>
-        </w:rPr>
-        <w:t>section which</w:t>
-      </w:r>
-      <w:r>
-        <w:t xml:space="preserve"> </w:t>
-      </w:r>
-      <w:r>
-        <w:rPr>
-          <w:rStyle w:val="hps"/>
-        </w:rPr>
-        <w:t>depends on the</w:t>
-      </w:r>
-      <w:r>
-        <w:t xml:space="preserve"> </w:t>
-      </w:r>
-      <w:r>
-        <w:rPr>
-          <w:rStyle w:val="hps"/>
-        </w:rPr>
-        <w:t>topic that is being</w:t>
-      </w:r>
-      <w:r>
-        <w:t xml:space="preserve"> </w:t>
-      </w:r>
-      <w:r>
-        <w:rPr>
-          <w:rStyle w:val="hps"/>
-        </w:rPr>
-        <w:t>discussed in the report.</w:t>
-      </w:r>
-      <w:r>
-        <w:t xml:space="preserve"> </w:t>
-      </w:r>
-      <w:r>
-        <w:rPr>
-          <w:rStyle w:val="hps"/>
-        </w:rPr>
-        <w:t>Therefore,</w:t>
-      </w:r>
-      <w:r>
-        <w:t xml:space="preserve"> </w:t>
-      </w:r>
-      <w:r>
-        <w:rPr>
-          <w:rStyle w:val="hps"/>
-        </w:rPr>
-        <w:t>it should be given</w:t>
-      </w:r>
-      <w:r>
-        <w:t xml:space="preserve"> </w:t>
-      </w:r>
-      <w:r>
-        <w:rPr>
-          <w:rStyle w:val="hps"/>
-        </w:rPr>
-        <w:t>an appropriate title and</w:t>
-      </w:r>
-      <w:r>
-        <w:t xml:space="preserve"> </w:t>
-      </w:r>
-      <w:r>
-        <w:rPr>
-          <w:rStyle w:val="hps"/>
-        </w:rPr>
-        <w:t>its body</w:t>
-      </w:r>
-      <w:r>
-        <w:t xml:space="preserve"> </w:t>
-      </w:r>
-      <w:r>
-        <w:rPr>
-          <w:rStyle w:val="hps"/>
-        </w:rPr>
-        <w:t>should contain</w:t>
-      </w:r>
-      <w:r>
-        <w:t xml:space="preserve"> </w:t>
-      </w:r>
-      <w:r>
-        <w:rPr>
-          <w:rStyle w:val="hps"/>
-        </w:rPr>
-        <w:t>appropriate text</w:t>
-      </w:r>
-      <w:r>
-        <w:t xml:space="preserve"> </w:t>
-      </w:r>
-      <w:r>
-        <w:rPr>
-          <w:rStyle w:val="hps"/>
-        </w:rPr>
-        <w:t>and images</w:t>
-      </w:r>
-      <w:r>
-        <w:rPr>
-          <w:rStyle w:val="hps"/>
-        </w:rPr>
-        <w:t>.</w:t>
-      </w:r>
-      <w:r>
-        <w:t xml:space="preserve"> </w:t>
-      </w:r>
-      <w:r>
-        <w:t>Of course, whether the report will have subsections or not is the author’s decision.</w:t>
-      </w:r>
-    </w:p>
-    <w:p>
-      <w:pPr>
-        <w:jc w:val="both"/>
-        <w:rPr>
-          <w:u w:val="single"/>
-        </w:rPr>
-      </w:pPr>
-    </w:p>
-    <w:p>
-      <w:pPr>
-        <w:pStyle w:val="Ttulo1"/>
-      </w:pPr>
-      <w:r>
-        <w:t>Unity approach</w:t>
-      </w:r>
-    </w:p>
-    <w:p>
-      <w:pPr>
-        <w:jc w:val="both"/>
-        <w:rPr>
-          <w:rStyle w:val="hps"/>
-        </w:rPr>
-      </w:pPr>
-      <w:r>
-        <w:rPr>
-          <w:rStyle w:val="hps"/>
-        </w:rPr>
-        <w:t>When thinking about the best approach to this project realization, It came out that an already-built game-development-engine would be the best option. After considering other alternatives, Unity was the most suitable option.</w:t>
+        <w:rPr>
+          <w:rStyle w:val="hps"/>
+        </w:rPr>
+      </w:pPr>
+      <w:r>
+        <w:rPr>
+          <w:rStyle w:val="hps"/>
+        </w:rPr>
+        <w:t xml:space="preserve">When thinking about the best approach to this project realization, </w:t>
+      </w:r>
+      <w:proofErr w:type="gramStart"/>
+      <w:r>
+        <w:rPr>
+          <w:rStyle w:val="hps"/>
+        </w:rPr>
+        <w:t>It</w:t>
+      </w:r>
+      <w:proofErr w:type="gramEnd"/>
+      <w:r>
+        <w:rPr>
+          <w:rStyle w:val="hps"/>
+        </w:rPr>
+        <w:t xml:space="preserve"> came out that an already-built game-development-engine would be the best option. After considering other alternatives, Unity was the most suitable option.</w:t>
       </w:r>
     </w:p>
     <w:p>
@@ -974,7 +457,7 @@
                     </pic:cNvPicPr>
                   </pic:nvPicPr>
                   <pic:blipFill>
-                    <a:blip r:embed="rId10" cstate="print">
+                    <a:blip r:embed="rId9" cstate="print">
                       <a:extLst>
                         <a:ext uri="{28A0092B-C50C-407E-A947-70E740481C1C}">
                           <a14:useLocalDpi xmlns:a14="http://schemas.microsoft.com/office/drawing/2010/main" val="0"/>
@@ -1018,23 +501,56 @@
       <w:r>
         <w:t xml:space="preserve"> </w:t>
       </w:r>
-      <w:fldSimple w:instr=" SEQ Slika \* ARABIC ">
-        <w:r>
-          <w:rPr>
-            <w:noProof/>
-          </w:rPr>
-          <w:t>1</w:t>
-        </w:r>
-      </w:fldSimple>
+      <w:r>
+        <w:fldChar w:fldCharType="begin"/>
+      </w:r>
+      <w:r>
+        <w:instrText xml:space="preserve"> SEQ Slika \* ARABIC </w:instrText>
+      </w:r>
+      <w:r>
+        <w:fldChar w:fldCharType="separate"/>
+      </w:r>
+      <w:r>
+        <w:rPr>
+          <w:noProof/>
+        </w:rPr>
+        <w:t>1</w:t>
+      </w:r>
+      <w:r>
+        <w:rPr>
+          <w:noProof/>
+        </w:rPr>
+        <w:fldChar w:fldCharType="end"/>
+      </w:r>
       <w:bookmarkEnd w:id="0"/>
       <w:r>
         <w:t xml:space="preserve">. </w:t>
       </w:r>
       <w:r>
-        <w:t xml:space="preserve">Basic Unity GameObject structure. </w:t>
-      </w:r>
-      <w:r>
-        <w:t>[1]</w:t>
+        <w:t xml:space="preserve">Basic Unity </w:t>
+      </w:r>
+      <w:proofErr w:type="spellStart"/>
+      <w:r>
+        <w:t>GameObject</w:t>
+      </w:r>
+      <w:proofErr w:type="spellEnd"/>
+      <w:r>
+        <w:t xml:space="preserve"> structure</w:t>
+      </w:r>
+      <w:r>
+        <w:t xml:space="preserve"> example</w:t>
+      </w:r>
+      <w:r>
+        <w:t xml:space="preserve">. </w:t>
+      </w:r>
+      <w:r>
+        <w:t>[</w:t>
+      </w:r>
+      <w:r>
+        <w:t>1</w:t>
+      </w:r>
+      <w:r>
+        <w:t>]</w:t>
       </w:r>
       <w:r>
         <w:t>.</w:t>
@@ -1062,10 +578,22 @@
         <w:rPr>
           <w:lang w:val="hr-HR"/>
         </w:rPr>
-        <w:t xml:space="preserve"> to this problem as it consists of a set of scenes that.</w:t>
+        <w:t xml:space="preserve"> to this problem as it consists of a set of scenes that</w:t>
+      </w:r>
+      <w:r>
+        <w:rPr>
+          <w:lang w:val="hr-HR"/>
+        </w:rPr>
+        <w:t xml:space="preserve"> allow </w:t>
       </w:r>
       <w:bookmarkStart w:id="1" w:name="_GoBack"/>
       <w:bookmarkEnd w:id="1"/>
+      <w:r>
+        <w:rPr>
+          <w:lang w:val="hr-HR"/>
+        </w:rPr>
+        <w:t>.</w:t>
+      </w:r>
     </w:p>
     <w:p>
       <w:pPr>
@@ -1117,8 +645,16 @@
         <w:rPr>
           <w:rStyle w:val="hps"/>
         </w:rPr>
-        <w:t>a particular topic</w:t>
-      </w:r>
+        <w:t xml:space="preserve">a </w:t>
+      </w:r>
+      <w:proofErr w:type="gramStart"/>
+      <w:r>
+        <w:rPr>
+          <w:rStyle w:val="hps"/>
+        </w:rPr>
+        <w:t>particular topic</w:t>
+      </w:r>
+      <w:proofErr w:type="gramEnd"/>
       <w:r>
         <w:t xml:space="preserve">, then the </w:t>
       </w:r>
@@ -1405,7 +941,21 @@
         <w:rPr>
           <w:rStyle w:val="hps"/>
         </w:rPr>
-        <w:t xml:space="preserve">; typically </w:t>
+        <w:t xml:space="preserve">; </w:t>
+      </w:r>
+      <w:proofErr w:type="gramStart"/>
+      <w:r>
+        <w:rPr>
+          <w:rStyle w:val="hps"/>
+        </w:rPr>
+        <w:t>typically</w:t>
+      </w:r>
+      <w:proofErr w:type="gramEnd"/>
+      <w:r>
+        <w:rPr>
+          <w:rStyle w:val="hps"/>
+        </w:rPr>
+        <w:t xml:space="preserve"> </w:t>
       </w:r>
       <w:r>
         <w:rPr>
@@ -1417,7 +967,21 @@
         <w:rPr>
           <w:rStyle w:val="hps"/>
         </w:rPr>
-        <w:t>dozen sources are expected. Literature review is more than just extraction of important parts of text from these sources, but also includes synthesis and organization of the findings in order to best address the purpose of the authors’ report. It is not uncommon to have tables of the reviewed works, in which findings are organized according to the criteria that are important for the authors’ topic of the report.</w:t>
+        <w:t xml:space="preserve">dozen sources are expected. Literature review is more than just extraction of important parts of text from these sources, but also includes synthesis and organization of the findings </w:t>
+      </w:r>
+      <w:proofErr w:type="gramStart"/>
+      <w:r>
+        <w:rPr>
+          <w:rStyle w:val="hps"/>
+        </w:rPr>
+        <w:t>in order to</w:t>
+      </w:r>
+      <w:proofErr w:type="gramEnd"/>
+      <w:r>
+        <w:rPr>
+          <w:rStyle w:val="hps"/>
+        </w:rPr>
+        <w:t xml:space="preserve"> best address the purpose of the authors’ report. It is not uncommon to have tables of the reviewed works, in which findings are organized according to the criteria that are important for the authors’ topic of the report.</w:t>
       </w:r>
     </w:p>
     <w:p>
@@ -1579,18 +1143,176 @@
         <w:pStyle w:val="Ttulo1"/>
       </w:pPr>
       <w:r>
-        <w:t>Short-Term Memory</w:t>
-      </w:r>
-    </w:p>
-    <w:p>
-      <w:r>
-        <w:t>Short-term memory, also named after “primary” or “active” memory is defined as the part of human memory that sores a limited amount of information for a rather short amount of time.</w:t>
-      </w:r>
-    </w:p>
-    <w:p>
-      <w:r>
-        <w:t>Information stored in this memory can be recently one processed by the senses, one containing recently recovered information from long-term memory or it can be the result of an instantaneous  mental process.</w:t>
-      </w:r>
+        <w:t>&lt;</w:t>
+      </w:r>
+      <w:r>
+        <w:t>Section 2</w:t>
+      </w:r>
+      <w:r>
+        <w:t>&gt;</w:t>
+      </w:r>
+    </w:p>
+    <w:p>
+      <w:pPr>
+        <w:jc w:val="both"/>
+        <w:rPr>
+          <w:rStyle w:val="hps"/>
+        </w:rPr>
+      </w:pPr>
+      <w:r>
+        <w:rPr>
+          <w:rStyle w:val="hps"/>
+        </w:rPr>
+        <w:t>This</w:t>
+      </w:r>
+      <w:r>
+        <w:t xml:space="preserve"> </w:t>
+      </w:r>
+      <w:r>
+        <w:rPr>
+          <w:rStyle w:val="hps"/>
+        </w:rPr>
+        <w:t>is a specific</w:t>
+      </w:r>
+      <w:r>
+        <w:t xml:space="preserve"> </w:t>
+      </w:r>
+      <w:r>
+        <w:rPr>
+          <w:rStyle w:val="hps"/>
+        </w:rPr>
+        <w:t>section which</w:t>
+      </w:r>
+      <w:r>
+        <w:t xml:space="preserve"> </w:t>
+      </w:r>
+      <w:r>
+        <w:rPr>
+          <w:rStyle w:val="hps"/>
+        </w:rPr>
+        <w:t>depends on the</w:t>
+      </w:r>
+      <w:r>
+        <w:t xml:space="preserve"> </w:t>
+      </w:r>
+      <w:r>
+        <w:rPr>
+          <w:rStyle w:val="hps"/>
+        </w:rPr>
+        <w:t>topic that is being</w:t>
+      </w:r>
+      <w:r>
+        <w:t xml:space="preserve"> </w:t>
+      </w:r>
+      <w:r>
+        <w:rPr>
+          <w:rStyle w:val="hps"/>
+        </w:rPr>
+        <w:t>discussed in the report.</w:t>
+      </w:r>
+      <w:r>
+        <w:t xml:space="preserve"> </w:t>
+      </w:r>
+      <w:r>
+        <w:rPr>
+          <w:rStyle w:val="hps"/>
+        </w:rPr>
+        <w:t>Therefore,</w:t>
+      </w:r>
+      <w:r>
+        <w:t xml:space="preserve"> </w:t>
+      </w:r>
+      <w:r>
+        <w:rPr>
+          <w:rStyle w:val="hps"/>
+        </w:rPr>
+        <w:t>it should be given</w:t>
+      </w:r>
+      <w:r>
+        <w:t xml:space="preserve"> </w:t>
+      </w:r>
+      <w:r>
+        <w:rPr>
+          <w:rStyle w:val="hps"/>
+        </w:rPr>
+        <w:t>an appropriate title and</w:t>
+      </w:r>
+      <w:r>
+        <w:t xml:space="preserve"> </w:t>
+      </w:r>
+      <w:r>
+        <w:rPr>
+          <w:rStyle w:val="hps"/>
+        </w:rPr>
+        <w:t>its body</w:t>
+      </w:r>
+      <w:r>
+        <w:t xml:space="preserve"> </w:t>
+      </w:r>
+      <w:r>
+        <w:rPr>
+          <w:rStyle w:val="hps"/>
+        </w:rPr>
+        <w:t>should contain</w:t>
+      </w:r>
+      <w:r>
+        <w:t xml:space="preserve"> </w:t>
+      </w:r>
+      <w:r>
+        <w:rPr>
+          <w:rStyle w:val="hps"/>
+        </w:rPr>
+        <w:t>appropriate text</w:t>
+      </w:r>
+      <w:r>
+        <w:t xml:space="preserve"> </w:t>
+      </w:r>
+      <w:r>
+        <w:rPr>
+          <w:rStyle w:val="hps"/>
+        </w:rPr>
+        <w:t>and images.</w:t>
+      </w:r>
+      <w:r>
+        <w:t xml:space="preserve"> </w:t>
+      </w:r>
+      <w:r>
+        <w:rPr>
+          <w:rStyle w:val="hps"/>
+        </w:rPr>
+        <w:t xml:space="preserve">There can be more than one </w:t>
+      </w:r>
+      <w:r>
+        <w:t xml:space="preserve">such </w:t>
+      </w:r>
+      <w:r>
+        <w:rPr>
+          <w:rStyle w:val="hps"/>
+        </w:rPr>
+        <w:t>section.</w:t>
+      </w:r>
+    </w:p>
+    <w:p>
+      <w:pPr>
+        <w:jc w:val="both"/>
+      </w:pPr>
+      <w:r>
+        <w:t>Each figure and table should be referenced in the text where it is being described, typically like this (</w:t>
+      </w:r>
+      <w:r>
+        <w:rPr>
+          <w:rStyle w:val="hps"/>
+        </w:rPr>
+        <w:t>Figure 1</w:t>
+      </w:r>
+      <w:r>
+        <w:t>). Figures and tables are referenced in the text before they appear.</w:t>
+      </w:r>
+    </w:p>
+    <w:p>
+      <w:pPr>
+        <w:jc w:val="both"/>
+      </w:pPr>
     </w:p>
     <w:p>
       <w:pPr>
@@ -1606,7 +1328,7 @@
           <wp:inline distT="0" distB="0" distL="0" distR="0" wp14:anchorId="041C4352" wp14:editId="4B4F665C">
             <wp:extent cx="4718050" cy="2113915"/>
             <wp:effectExtent l="19050" t="0" r="6350" b="0"/>
-            <wp:docPr id="1" name="Picture 7"/>
+            <wp:docPr id="2" name="Picture 7"/>
             <wp:cNvGraphicFramePr>
               <a:graphicFrameLocks xmlns:a="http://schemas.openxmlformats.org/drawingml/2006/main" noChangeAspect="1"/>
             </wp:cNvGraphicFramePr>
@@ -1620,7 +1342,7 @@
                     </pic:cNvPicPr>
                   </pic:nvPicPr>
                   <pic:blipFill>
-                    <a:blip r:embed="rId9" cstate="print"/>
+                    <a:blip r:embed="rId10" cstate="print"/>
                     <a:srcRect/>
                     <a:stretch>
                       <a:fillRect/>
@@ -1660,27 +1382,14 @@
       <w:r>
         <w:t xml:space="preserve"> </w:t>
       </w:r>
-      <w:r>
-        <w:fldChar w:fldCharType="begin"/>
-      </w:r>
-      <w:r>
-        <w:instrText xml:space="preserve"> SEQ Slika \* ARABIC </w:instrText>
-      </w:r>
-      <w:r>
-        <w:fldChar w:fldCharType="separate"/>
-      </w:r>
-      <w:r>
-        <w:rPr>
-          <w:noProof/>
-        </w:rPr>
-        <w:t>1</w:t>
-      </w:r>
-      <w:r>
-        <w:rPr>
-          <w:noProof/>
-        </w:rPr>
-        <w:fldChar w:fldCharType="end"/>
-      </w:r>
+      <w:fldSimple w:instr=" SEQ Slika \* ARABIC ">
+        <w:r>
+          <w:rPr>
+            <w:noProof/>
+          </w:rPr>
+          <w:t>1</w:t>
+        </w:r>
+      </w:fldSimple>
       <w:r>
         <w:t xml:space="preserve">. </w:t>
       </w:r>
@@ -1722,7 +1431,15 @@
         <w:t>.</w:t>
       </w:r>
       <w:r>
-        <w:t xml:space="preserve"> Particular attention should be paid to the fact that the report is not just description of functionality for the user and how the user can work with the developed solution; rather, the report should also include explanation of key things for understanding how your solution was designed and developed from the technical, engineering standpoint, what are the key components and how these components mutually interact in the developed solution. Key components from the design and development side can be related to: classes in the object-oriented model, processes/threads if concurrency is involved, potential specific algorithms which were used in implementation of key parts of the solution, structures of input/output data/files, database model, organization of source code files etc. In this sense, it is common and expected to see some technical diagrams and descriptions, like </w:t>
+        <w:t xml:space="preserve"> </w:t>
+      </w:r>
+      <w:proofErr w:type="gramStart"/>
+      <w:r>
+        <w:t>Particular attention</w:t>
+      </w:r>
+      <w:proofErr w:type="gramEnd"/>
+      <w:r>
+        <w:t xml:space="preserve"> should be paid to the fact that the report is not just description of functionality for the user and how the user can work with the developed solution; rather, the report should also include explanation of key things for understanding how your solution was designed and developed from the technical, engineering standpoint, what are the key components and how these components mutually interact in the developed solution. Key components from the design and development side can be related to: classes in the object-oriented model, processes/threads if concurrency is involved, potential specific algorithms which were used in implementation of key parts of the solution, structures of input/output data/files, database model, organization of source code files etc. In this sense, it is common and expected to see some technical diagrams and descriptions, like </w:t>
       </w:r>
       <w:r>
         <w:rPr>
@@ -1769,8 +1486,16 @@
         <w:rPr>
           <w:rStyle w:val="hps"/>
         </w:rPr>
-        <w:t>a particular topic</w:t>
-      </w:r>
+        <w:t xml:space="preserve">a </w:t>
+      </w:r>
+      <w:proofErr w:type="gramStart"/>
+      <w:r>
+        <w:rPr>
+          <w:rStyle w:val="hps"/>
+        </w:rPr>
+        <w:t>particular topic</w:t>
+      </w:r>
+      <w:proofErr w:type="gramEnd"/>
       <w:r>
         <w:t xml:space="preserve">, then the </w:t>
       </w:r>
@@ -2003,7 +1728,35 @@
         <w:rPr>
           <w:rStyle w:val="hps"/>
         </w:rPr>
-        <w:t>report. Number of literature sources should be considerably richer than in the practically oriented report; typically a couple of dozen sources are expected. Literature review is more than just extraction of important parts of text from these sources, but also includes synthesis and organization of the findings in order to best address the purpose of the authors’ report. It is not uncommon to have tables of the reviewed works, in which findings are organized according to the criteria that are important for the authors’ topic of the report.</w:t>
+        <w:t xml:space="preserve">report. Number of literature sources should be considerably richer than in the practically oriented report; </w:t>
+      </w:r>
+      <w:proofErr w:type="gramStart"/>
+      <w:r>
+        <w:rPr>
+          <w:rStyle w:val="hps"/>
+        </w:rPr>
+        <w:t>typically</w:t>
+      </w:r>
+      <w:proofErr w:type="gramEnd"/>
+      <w:r>
+        <w:rPr>
+          <w:rStyle w:val="hps"/>
+        </w:rPr>
+        <w:t xml:space="preserve"> a couple of dozen sources are expected. Literature review is more than just extraction of important parts of text from these sources, but also includes synthesis and organization of the findings </w:t>
+      </w:r>
+      <w:proofErr w:type="gramStart"/>
+      <w:r>
+        <w:rPr>
+          <w:rStyle w:val="hps"/>
+        </w:rPr>
+        <w:t>in order to</w:t>
+      </w:r>
+      <w:proofErr w:type="gramEnd"/>
+      <w:r>
+        <w:rPr>
+          <w:rStyle w:val="hps"/>
+        </w:rPr>
+        <w:t xml:space="preserve"> best address the purpose of the authors’ report. It is not uncommon to have tables of the reviewed works, in which findings are organized according to the criteria that are important for the authors’ topic of the report.</w:t>
       </w:r>
     </w:p>
     <w:p>
@@ -2147,744 +1900,15 @@
     </w:p>
     <w:p>
       <w:pPr>
+        <w:jc w:val="both"/>
+      </w:pPr>
+    </w:p>
+    <w:p>
+      <w:pPr>
         <w:pStyle w:val="Ttulo1"/>
       </w:pPr>
       <w:r>
         <w:lastRenderedPageBreak/>
-        <w:t>&lt;</w:t>
-      </w:r>
-      <w:r>
-        <w:t>Section 2</w:t>
-      </w:r>
-      <w:r>
-        <w:t>&gt;</w:t>
-      </w:r>
-    </w:p>
-    <w:p>
-      <w:pPr>
-        <w:jc w:val="both"/>
-        <w:rPr>
-          <w:rStyle w:val="hps"/>
-        </w:rPr>
-      </w:pPr>
-      <w:r>
-        <w:rPr>
-          <w:rStyle w:val="hps"/>
-        </w:rPr>
-        <w:t>This</w:t>
-      </w:r>
-      <w:r>
-        <w:t xml:space="preserve"> </w:t>
-      </w:r>
-      <w:r>
-        <w:rPr>
-          <w:rStyle w:val="hps"/>
-        </w:rPr>
-        <w:t>is a specific</w:t>
-      </w:r>
-      <w:r>
-        <w:t xml:space="preserve"> </w:t>
-      </w:r>
-      <w:r>
-        <w:rPr>
-          <w:rStyle w:val="hps"/>
-        </w:rPr>
-        <w:t>section which</w:t>
-      </w:r>
-      <w:r>
-        <w:t xml:space="preserve"> </w:t>
-      </w:r>
-      <w:r>
-        <w:rPr>
-          <w:rStyle w:val="hps"/>
-        </w:rPr>
-        <w:t>depends on the</w:t>
-      </w:r>
-      <w:r>
-        <w:t xml:space="preserve"> </w:t>
-      </w:r>
-      <w:r>
-        <w:rPr>
-          <w:rStyle w:val="hps"/>
-        </w:rPr>
-        <w:t>topic that is being</w:t>
-      </w:r>
-      <w:r>
-        <w:t xml:space="preserve"> </w:t>
-      </w:r>
-      <w:r>
-        <w:rPr>
-          <w:rStyle w:val="hps"/>
-        </w:rPr>
-        <w:t>discussed in the report.</w:t>
-      </w:r>
-      <w:r>
-        <w:t xml:space="preserve"> </w:t>
-      </w:r>
-      <w:r>
-        <w:rPr>
-          <w:rStyle w:val="hps"/>
-        </w:rPr>
-        <w:t>Therefore,</w:t>
-      </w:r>
-      <w:r>
-        <w:t xml:space="preserve"> </w:t>
-      </w:r>
-      <w:r>
-        <w:rPr>
-          <w:rStyle w:val="hps"/>
-        </w:rPr>
-        <w:t>it should be given</w:t>
-      </w:r>
-      <w:r>
-        <w:t xml:space="preserve"> </w:t>
-      </w:r>
-      <w:r>
-        <w:rPr>
-          <w:rStyle w:val="hps"/>
-        </w:rPr>
-        <w:t>an appropriate title and</w:t>
-      </w:r>
-      <w:r>
-        <w:t xml:space="preserve"> </w:t>
-      </w:r>
-      <w:r>
-        <w:rPr>
-          <w:rStyle w:val="hps"/>
-        </w:rPr>
-        <w:t>its body</w:t>
-      </w:r>
-      <w:r>
-        <w:t xml:space="preserve"> </w:t>
-      </w:r>
-      <w:r>
-        <w:rPr>
-          <w:rStyle w:val="hps"/>
-        </w:rPr>
-        <w:t>should contain</w:t>
-      </w:r>
-      <w:r>
-        <w:t xml:space="preserve"> </w:t>
-      </w:r>
-      <w:r>
-        <w:rPr>
-          <w:rStyle w:val="hps"/>
-        </w:rPr>
-        <w:t>appropriate text</w:t>
-      </w:r>
-      <w:r>
-        <w:t xml:space="preserve"> </w:t>
-      </w:r>
-      <w:r>
-        <w:rPr>
-          <w:rStyle w:val="hps"/>
-        </w:rPr>
-        <w:t>and images.</w:t>
-      </w:r>
-      <w:r>
-        <w:t xml:space="preserve"> </w:t>
-      </w:r>
-      <w:r>
-        <w:rPr>
-          <w:rStyle w:val="hps"/>
-        </w:rPr>
-        <w:t xml:space="preserve">There can be more than one </w:t>
-      </w:r>
-      <w:r>
-        <w:t xml:space="preserve">such </w:t>
-      </w:r>
-      <w:r>
-        <w:rPr>
-          <w:rStyle w:val="hps"/>
-        </w:rPr>
-        <w:t>section.</w:t>
-      </w:r>
-    </w:p>
-    <w:p>
-      <w:pPr>
-        <w:jc w:val="both"/>
-      </w:pPr>
-      <w:r>
-        <w:t>Each figure and table should be referenced in the text where it is being described, typically like this (</w:t>
-      </w:r>
-      <w:r>
-        <w:rPr>
-          <w:rStyle w:val="hps"/>
-        </w:rPr>
-        <w:t>Figure 1</w:t>
-      </w:r>
-      <w:r>
-        <w:t>). Figures and tables are referenced in the text before they appear.</w:t>
-      </w:r>
-    </w:p>
-    <w:p>
-      <w:pPr>
-        <w:jc w:val="both"/>
-      </w:pPr>
-    </w:p>
-    <w:p>
-      <w:pPr>
-        <w:jc w:val="center"/>
-      </w:pPr>
-      <w:r>
-        <w:rPr>
-          <w:noProof/>
-          <w:lang w:bidi="ar-SA"/>
-        </w:rPr>
-        <w:drawing>
-          <wp:inline distT="0" distB="0" distL="0" distR="0" wp14:anchorId="041C4352" wp14:editId="4B4F665C">
-            <wp:extent cx="4718050" cy="2113915"/>
-            <wp:effectExtent l="19050" t="0" r="6350" b="0"/>
-            <wp:docPr id="2" name="Picture 7"/>
-            <wp:cNvGraphicFramePr>
-              <a:graphicFrameLocks xmlns:a="http://schemas.openxmlformats.org/drawingml/2006/main" noChangeAspect="1"/>
-            </wp:cNvGraphicFramePr>
-            <a:graphic xmlns:a="http://schemas.openxmlformats.org/drawingml/2006/main">
-              <a:graphicData uri="http://schemas.openxmlformats.org/drawingml/2006/picture">
-                <pic:pic xmlns:pic="http://schemas.openxmlformats.org/drawingml/2006/picture">
-                  <pic:nvPicPr>
-                    <pic:cNvPr id="0" name="Picture 7"/>
-                    <pic:cNvPicPr>
-                      <a:picLocks noChangeAspect="1" noChangeArrowheads="1"/>
-                    </pic:cNvPicPr>
-                  </pic:nvPicPr>
-                  <pic:blipFill>
-                    <a:blip r:embed="rId9" cstate="print"/>
-                    <a:srcRect/>
-                    <a:stretch>
-                      <a:fillRect/>
-                    </a:stretch>
-                  </pic:blipFill>
-                  <pic:spPr bwMode="auto">
-                    <a:xfrm>
-                      <a:off x="0" y="0"/>
-                      <a:ext cx="4718050" cy="2113915"/>
-                    </a:xfrm>
-                    <a:prstGeom prst="rect">
-                      <a:avLst/>
-                    </a:prstGeom>
-                    <a:noFill/>
-                    <a:ln w="9525">
-                      <a:noFill/>
-                      <a:miter lim="800000"/>
-                      <a:headEnd/>
-                      <a:tailEnd/>
-                    </a:ln>
-                  </pic:spPr>
-                </pic:pic>
-              </a:graphicData>
-            </a:graphic>
-          </wp:inline>
-        </w:drawing>
-      </w:r>
-    </w:p>
-    <w:p>
-      <w:pPr>
-        <w:pStyle w:val="Descripcin"/>
-        <w:jc w:val="both"/>
-      </w:pPr>
-      <w:r>
-        <w:t>Figure</w:t>
-      </w:r>
-      <w:r>
-        <w:t xml:space="preserve"> </w:t>
-      </w:r>
-      <w:r>
-        <w:fldChar w:fldCharType="begin"/>
-      </w:r>
-      <w:r>
-        <w:instrText xml:space="preserve"> SEQ Slika \* ARABIC </w:instrText>
-      </w:r>
-      <w:r>
-        <w:fldChar w:fldCharType="separate"/>
-      </w:r>
-      <w:r>
-        <w:rPr>
-          <w:noProof/>
-        </w:rPr>
-        <w:t>1</w:t>
-      </w:r>
-      <w:r>
-        <w:rPr>
-          <w:noProof/>
-        </w:rPr>
-        <w:fldChar w:fldCharType="end"/>
-      </w:r>
-      <w:r>
-        <w:t xml:space="preserve">. </w:t>
-      </w:r>
-      <w:r>
-        <w:t xml:space="preserve">Example of a figure. Both grayscale and color figures are appropriate, but color figures should be printed in color when handing in the report. If figure is taken from some source, please indicate this by putting the source in the References section and by stating its reference number in the figure caption, e.g. </w:t>
-      </w:r>
-      <w:r>
-        <w:t>[1]</w:t>
-      </w:r>
-      <w:r>
-        <w:t>.</w:t>
-      </w:r>
-      <w:r>
-        <w:t xml:space="preserve"> </w:t>
-      </w:r>
-    </w:p>
-    <w:p>
-      <w:pPr>
-        <w:jc w:val="both"/>
-      </w:pPr>
-    </w:p>
-    <w:p>
-      <w:pPr>
-        <w:jc w:val="both"/>
-      </w:pPr>
-      <w:r>
-        <w:t>If the report describes some practical work, rather than literature review</w:t>
-      </w:r>
-      <w:r>
-        <w:t>, this section and other specific sections describe the methods (your approach to solving the problem and rationale underlying your decisions – materials, models, architecture, design, implementation, interfaces, tools etc.), results obtained by solving the problem, discussion of the results (what do results mean, limitations of the results, potential generalizations of the results outside of the scope in which they were obtained …). Some particularly interesting source code excerpts</w:t>
-      </w:r>
-      <w:r>
-        <w:t xml:space="preserve">, </w:t>
-      </w:r>
-      <w:r>
-        <w:t>pseudocode of the algorithms etc. may be included in the main text of the report, in the form of figures</w:t>
-      </w:r>
-      <w:r>
-        <w:t>.</w:t>
-      </w:r>
-      <w:r>
-        <w:t xml:space="preserve"> Particular attention should be paid to the fact that the report is not just description of functionality for the user and how the user can work with the developed solution; rather, the report should also include explanation of key things for understanding how your solution was designed and developed from the technical, engineering standpoint, what are the key components and how these components mutually interact in the developed solution. Key components from the design and development side can be related to: classes in the object-oriented model, processes/threads if concurrency is involved, potential specific algorithms which were used in implementation of key parts of the solution, structures of input/output data/files, database model, organization of source code files etc. In this sense, it is common and expected to see some technical diagrams and descriptions, like </w:t>
-      </w:r>
-      <w:r>
-        <w:rPr>
-          <w:lang w:val="hr-HR"/>
-        </w:rPr>
-        <w:t>class diagrams, state machines, flow diagrams, interaction diagrams in Unified Modelling Language (UML), description of the structure of communication messages, entity-relationship models, algorithm pseudocodes etc.</w:t>
-      </w:r>
-    </w:p>
-    <w:p>
-      <w:pPr>
-        <w:jc w:val="both"/>
-        <w:rPr>
-          <w:rStyle w:val="hps"/>
-        </w:rPr>
-      </w:pPr>
-      <w:r>
-        <w:rPr>
-          <w:rStyle w:val="hps"/>
-        </w:rPr>
-        <w:t>If the</w:t>
-      </w:r>
-      <w:r>
-        <w:t xml:space="preserve"> </w:t>
-      </w:r>
-      <w:r>
-        <w:rPr>
-          <w:rStyle w:val="hps"/>
-        </w:rPr>
-        <w:t>report dominantly represents the review of the literature</w:t>
-      </w:r>
-      <w:r>
-        <w:t xml:space="preserve"> </w:t>
-      </w:r>
-      <w:r>
-        <w:rPr>
-          <w:rStyle w:val="hps"/>
-        </w:rPr>
-        <w:t>on</w:t>
-      </w:r>
-      <w:r>
-        <w:t xml:space="preserve"> </w:t>
-      </w:r>
-      <w:r>
-        <w:rPr>
-          <w:rStyle w:val="hps"/>
-        </w:rPr>
-        <w:t>a particular topic</w:t>
-      </w:r>
-      <w:r>
-        <w:t xml:space="preserve">, then the </w:t>
-      </w:r>
-      <w:r>
-        <w:rPr>
-          <w:rStyle w:val="hps"/>
-        </w:rPr>
-        <w:t>concept of the report is</w:t>
-      </w:r>
-      <w:r>
-        <w:t xml:space="preserve">, of course, </w:t>
-      </w:r>
-      <w:r>
-        <w:rPr>
-          <w:rStyle w:val="hps"/>
-        </w:rPr>
-        <w:t>different.</w:t>
-      </w:r>
-      <w:r>
-        <w:t xml:space="preserve"> </w:t>
-      </w:r>
-      <w:r>
-        <w:rPr>
-          <w:rStyle w:val="hps"/>
-        </w:rPr>
-        <w:t>During the</w:t>
-      </w:r>
-      <w:r>
-        <w:t xml:space="preserve"> </w:t>
-      </w:r>
-      <w:r>
-        <w:rPr>
-          <w:rStyle w:val="hps"/>
-        </w:rPr>
-        <w:t>extraction and</w:t>
-      </w:r>
-      <w:r>
-        <w:t xml:space="preserve"> </w:t>
-      </w:r>
-      <w:r>
-        <w:rPr>
-          <w:rStyle w:val="hps"/>
-        </w:rPr>
-        <w:t>synthesis of text</w:t>
-      </w:r>
-      <w:r>
-        <w:t xml:space="preserve"> </w:t>
-      </w:r>
-      <w:r>
-        <w:rPr>
-          <w:rStyle w:val="hps"/>
-        </w:rPr>
-        <w:t>from various literature sources</w:t>
-      </w:r>
-      <w:r>
-        <w:t xml:space="preserve">, and </w:t>
-      </w:r>
-      <w:r>
-        <w:rPr>
-          <w:rStyle w:val="hps"/>
-        </w:rPr>
-        <w:t>insertion</w:t>
-      </w:r>
-      <w:r>
-        <w:t xml:space="preserve"> </w:t>
-      </w:r>
-      <w:r>
-        <w:rPr>
-          <w:rStyle w:val="hps"/>
-        </w:rPr>
-        <w:t>of the text</w:t>
-      </w:r>
-      <w:r>
-        <w:t xml:space="preserve"> </w:t>
-      </w:r>
-      <w:r>
-        <w:rPr>
-          <w:rStyle w:val="hps"/>
-        </w:rPr>
-        <w:t>in</w:t>
-      </w:r>
-      <w:r>
-        <w:t xml:space="preserve"> </w:t>
-      </w:r>
-      <w:r>
-        <w:rPr>
-          <w:rStyle w:val="hps"/>
-        </w:rPr>
-        <w:t>the essay, the authors should</w:t>
-      </w:r>
-      <w:r>
-        <w:t xml:space="preserve"> </w:t>
-      </w:r>
-      <w:r>
-        <w:rPr>
-          <w:rStyle w:val="hps"/>
-        </w:rPr>
-        <w:t>ensure that the text</w:t>
-      </w:r>
-      <w:r>
-        <w:t xml:space="preserve"> </w:t>
-      </w:r>
-      <w:r>
-        <w:rPr>
-          <w:rStyle w:val="hps"/>
-        </w:rPr>
-        <w:t>has a clear</w:t>
-      </w:r>
-      <w:r>
-        <w:t xml:space="preserve"> </w:t>
-      </w:r>
-      <w:r>
-        <w:rPr>
-          <w:rStyle w:val="hps"/>
-        </w:rPr>
-        <w:t>organization that</w:t>
-      </w:r>
-      <w:r>
-        <w:t xml:space="preserve"> </w:t>
-      </w:r>
-      <w:r>
-        <w:rPr>
-          <w:rStyle w:val="hps"/>
-        </w:rPr>
-        <w:t>is reflected</w:t>
-      </w:r>
-      <w:r>
-        <w:t xml:space="preserve"> </w:t>
-      </w:r>
-      <w:r>
-        <w:rPr>
-          <w:rStyle w:val="hps"/>
-        </w:rPr>
-        <w:t>in the titles of</w:t>
-      </w:r>
-      <w:r>
-        <w:t xml:space="preserve"> </w:t>
-      </w:r>
-      <w:r>
-        <w:rPr>
-          <w:rStyle w:val="hps"/>
-        </w:rPr>
-        <w:t>the sections.</w:t>
-      </w:r>
-      <w:r>
-        <w:t xml:space="preserve"> </w:t>
-      </w:r>
-      <w:r>
-        <w:rPr>
-          <w:rStyle w:val="hps"/>
-        </w:rPr>
-        <w:t>In</w:t>
-      </w:r>
-      <w:r>
-        <w:t xml:space="preserve"> </w:t>
-      </w:r>
-      <w:r>
-        <w:rPr>
-          <w:rStyle w:val="hps"/>
-        </w:rPr>
-        <w:t>this sense, the</w:t>
-      </w:r>
-      <w:r>
-        <w:t xml:space="preserve"> </w:t>
-      </w:r>
-      <w:r>
-        <w:rPr>
-          <w:rStyle w:val="hps"/>
-        </w:rPr>
-        <w:t>texts</w:t>
-      </w:r>
-      <w:r>
-        <w:t xml:space="preserve"> </w:t>
-      </w:r>
-      <w:r>
-        <w:rPr>
-          <w:rStyle w:val="hps"/>
-        </w:rPr>
-        <w:t>you read</w:t>
-      </w:r>
-      <w:r>
-        <w:t xml:space="preserve"> </w:t>
-      </w:r>
-      <w:r>
-        <w:rPr>
-          <w:rStyle w:val="hps"/>
-        </w:rPr>
-        <w:t>from various sources</w:t>
-      </w:r>
-      <w:r>
-        <w:t xml:space="preserve"> </w:t>
-      </w:r>
-      <w:r>
-        <w:rPr>
-          <w:rStyle w:val="hps"/>
-        </w:rPr>
-        <w:t>may be necessary to</w:t>
-      </w:r>
-      <w:r>
-        <w:t xml:space="preserve"> </w:t>
-      </w:r>
-      <w:r>
-        <w:rPr>
-          <w:rStyle w:val="hps"/>
-        </w:rPr>
-        <w:t>reorganize</w:t>
-      </w:r>
-      <w:r>
-        <w:t xml:space="preserve">, </w:t>
-      </w:r>
-      <w:r>
-        <w:rPr>
-          <w:rStyle w:val="hps"/>
-        </w:rPr>
-        <w:t>to obtain a</w:t>
-      </w:r>
-      <w:r>
-        <w:t xml:space="preserve"> </w:t>
-      </w:r>
-      <w:r>
-        <w:rPr>
-          <w:rStyle w:val="hps"/>
-        </w:rPr>
-        <w:t>clear structure of the</w:t>
-      </w:r>
-      <w:r>
-        <w:t xml:space="preserve"> </w:t>
-      </w:r>
-      <w:r>
-        <w:rPr>
-          <w:rStyle w:val="hps"/>
-        </w:rPr>
-        <w:t>report. Number of literature sources should be considerably richer than in the practically oriented report; typically a couple of dozen sources are expected. Literature review is more than just extraction of important parts of text from these sources, but also includes synthesis and organization of the findings in order to best address the purpose of the authors’ report. It is not uncommon to have tables of the reviewed works, in which findings are organized according to the criteria that are important for the authors’ topic of the report.</w:t>
-      </w:r>
-    </w:p>
-    <w:p>
-      <w:pPr>
-        <w:pStyle w:val="Ttulo2"/>
-      </w:pPr>
-      <w:r>
-        <w:lastRenderedPageBreak/>
-        <w:t>&lt;Subsection 2.1&gt;</w:t>
-      </w:r>
-    </w:p>
-    <w:p>
-      <w:pPr>
-        <w:jc w:val="both"/>
-      </w:pPr>
-      <w:r>
-        <w:rPr>
-          <w:rStyle w:val="hps"/>
-        </w:rPr>
-        <w:t>This</w:t>
-      </w:r>
-      <w:r>
-        <w:t xml:space="preserve"> </w:t>
-      </w:r>
-      <w:r>
-        <w:rPr>
-          <w:rStyle w:val="hps"/>
-        </w:rPr>
-        <w:t>is a specific</w:t>
-      </w:r>
-      <w:r>
-        <w:t xml:space="preserve"> </w:t>
-      </w:r>
-      <w:r>
-        <w:rPr>
-          <w:rStyle w:val="hps"/>
-        </w:rPr>
-        <w:t>section which</w:t>
-      </w:r>
-      <w:r>
-        <w:t xml:space="preserve"> </w:t>
-      </w:r>
-      <w:r>
-        <w:rPr>
-          <w:rStyle w:val="hps"/>
-        </w:rPr>
-        <w:t>depends on the</w:t>
-      </w:r>
-      <w:r>
-        <w:t xml:space="preserve"> </w:t>
-      </w:r>
-      <w:r>
-        <w:rPr>
-          <w:rStyle w:val="hps"/>
-        </w:rPr>
-        <w:t>topic that is being</w:t>
-      </w:r>
-      <w:r>
-        <w:t xml:space="preserve"> </w:t>
-      </w:r>
-      <w:r>
-        <w:rPr>
-          <w:rStyle w:val="hps"/>
-        </w:rPr>
-        <w:t>discussed in the report.</w:t>
-      </w:r>
-      <w:r>
-        <w:t xml:space="preserve"> </w:t>
-      </w:r>
-      <w:r>
-        <w:rPr>
-          <w:rStyle w:val="hps"/>
-        </w:rPr>
-        <w:t>Therefore,</w:t>
-      </w:r>
-      <w:r>
-        <w:t xml:space="preserve"> </w:t>
-      </w:r>
-      <w:r>
-        <w:rPr>
-          <w:rStyle w:val="hps"/>
-        </w:rPr>
-        <w:t>it should be given</w:t>
-      </w:r>
-      <w:r>
-        <w:t xml:space="preserve"> </w:t>
-      </w:r>
-      <w:r>
-        <w:rPr>
-          <w:rStyle w:val="hps"/>
-        </w:rPr>
-        <w:t>an appropriate title and</w:t>
-      </w:r>
-      <w:r>
-        <w:t xml:space="preserve"> </w:t>
-      </w:r>
-      <w:r>
-        <w:rPr>
-          <w:rStyle w:val="hps"/>
-        </w:rPr>
-        <w:t>its body</w:t>
-      </w:r>
-      <w:r>
-        <w:t xml:space="preserve"> </w:t>
-      </w:r>
-      <w:r>
-        <w:rPr>
-          <w:rStyle w:val="hps"/>
-        </w:rPr>
-        <w:t>should contain</w:t>
-      </w:r>
-      <w:r>
-        <w:t xml:space="preserve"> </w:t>
-      </w:r>
-      <w:r>
-        <w:rPr>
-          <w:rStyle w:val="hps"/>
-        </w:rPr>
-        <w:t>appropriate text</w:t>
-      </w:r>
-      <w:r>
-        <w:t xml:space="preserve"> </w:t>
-      </w:r>
-      <w:r>
-        <w:rPr>
-          <w:rStyle w:val="hps"/>
-        </w:rPr>
-        <w:t>and images</w:t>
-      </w:r>
-      <w:r>
-        <w:rPr>
-          <w:rStyle w:val="hps"/>
-        </w:rPr>
-        <w:t>.</w:t>
-      </w:r>
-      <w:r>
-        <w:t xml:space="preserve"> </w:t>
-      </w:r>
-      <w:r>
-        <w:t>Of course, whether the report will have subsections or not is the author’s decision.</w:t>
-      </w:r>
-    </w:p>
-    <w:p>
-      <w:pPr>
-        <w:jc w:val="both"/>
-      </w:pPr>
-    </w:p>
-    <w:p>
-      <w:pPr>
-        <w:pStyle w:val="Ttulo1"/>
-      </w:pPr>
-      <w:r>
         <w:t>Conclusion</w:t>
       </w:r>
     </w:p>
@@ -2944,7 +1968,39 @@
           <w:sz w:val="18"/>
           <w:szCs w:val="18"/>
         </w:rPr>
-        <w:t>Wang Xuanyi, Unity verview of basic concepts [online]</w:t>
+        <w:t xml:space="preserve">Wang </w:t>
+      </w:r>
+      <w:proofErr w:type="spellStart"/>
+      <w:r>
+        <w:rPr>
+          <w:sz w:val="18"/>
+          <w:szCs w:val="18"/>
+        </w:rPr>
+        <w:t>Xuanyi</w:t>
+      </w:r>
+      <w:proofErr w:type="spellEnd"/>
+      <w:r>
+        <w:rPr>
+          <w:sz w:val="18"/>
+          <w:szCs w:val="18"/>
+        </w:rPr>
+        <w:t xml:space="preserve">, Unity </w:t>
+      </w:r>
+      <w:proofErr w:type="spellStart"/>
+      <w:r>
+        <w:rPr>
+          <w:sz w:val="18"/>
+          <w:szCs w:val="18"/>
+        </w:rPr>
+        <w:t>verview</w:t>
+      </w:r>
+      <w:proofErr w:type="spellEnd"/>
+      <w:r>
+        <w:rPr>
+          <w:sz w:val="18"/>
+          <w:szCs w:val="18"/>
+        </w:rPr>
+        <w:t xml:space="preserve"> of basic concepts [online]</w:t>
       </w:r>
     </w:p>
     <w:p>
@@ -3018,42 +2074,13 @@
           <w:szCs w:val="18"/>
         </w:rPr>
         <w:tab/>
-        <w:t>S</w:t>
-      </w:r>
-      <w:r>
-        <w:rPr>
-          <w:sz w:val="18"/>
-          <w:szCs w:val="18"/>
-        </w:rPr>
-        <w:t>.</w:t>
-      </w:r>
-      <w:r>
-        <w:rPr>
-          <w:sz w:val="18"/>
-          <w:szCs w:val="18"/>
-        </w:rPr>
-        <w:t xml:space="preserve"> </w:t>
-      </w:r>
-      <w:r>
-        <w:rPr>
-          <w:sz w:val="18"/>
-          <w:szCs w:val="18"/>
-        </w:rPr>
-        <w:t>M.</w:t>
-      </w:r>
-      <w:r>
-        <w:rPr>
-          <w:sz w:val="18"/>
-          <w:szCs w:val="18"/>
-        </w:rPr>
-        <w:t xml:space="preserve"> </w:t>
-      </w:r>
-      <w:r>
-        <w:rPr>
-          <w:sz w:val="18"/>
-          <w:szCs w:val="18"/>
-        </w:rPr>
-        <w:t>Sze, Physics of Semiconductor Devices, 2nd Edn., Wiley, New York, 1981.</w:t>
+      </w:r>
+      <w:r>
+        <w:rPr>
+          <w:sz w:val="18"/>
+          <w:szCs w:val="18"/>
+        </w:rPr>
+        <w:t>Cambridge Cognition, Spatial Working Memory</w:t>
       </w:r>
     </w:p>
     <w:p>
@@ -3066,6 +2093,33 @@
         <w:rPr>
           <w:sz w:val="18"/>
           <w:szCs w:val="18"/>
+          <w:u w:val="single"/>
+        </w:rPr>
+      </w:pPr>
+      <w:r>
+        <w:rPr>
+          <w:sz w:val="18"/>
+          <w:szCs w:val="18"/>
+        </w:rPr>
+        <w:tab/>
+      </w:r>
+      <w:r>
+        <w:rPr>
+          <w:sz w:val="18"/>
+          <w:szCs w:val="18"/>
+        </w:rPr>
+        <w:t>http://www.cambridgecognition.com/cantab/cognitive-tests/memory/spatial-working-memory-swm/</w:t>
+      </w:r>
+    </w:p>
+    <w:p>
+      <w:pPr>
+        <w:tabs>
+          <w:tab w:val="left" w:pos="426"/>
+        </w:tabs>
+        <w:jc w:val="both"/>
+        <w:rPr>
+          <w:sz w:val="18"/>
+          <w:szCs w:val="18"/>
         </w:rPr>
       </w:pPr>
       <w:r>
@@ -3146,12 +2200,21 @@
         </w:rPr>
         <w:t xml:space="preserve"> </w:t>
       </w:r>
-      <w:r>
-        <w:rPr>
-          <w:sz w:val="18"/>
-          <w:szCs w:val="18"/>
-        </w:rPr>
-        <w:t>Fossum, “Energy Band Distortion in Highly Doped Silicon”, IEEE Trans</w:t>
+      <w:proofErr w:type="spellStart"/>
+      <w:r>
+        <w:rPr>
+          <w:sz w:val="18"/>
+          <w:szCs w:val="18"/>
+        </w:rPr>
+        <w:t>Fossum</w:t>
+      </w:r>
+      <w:proofErr w:type="spellEnd"/>
+      <w:r>
+        <w:rPr>
+          <w:sz w:val="18"/>
+          <w:szCs w:val="18"/>
+        </w:rPr>
+        <w:t>, “Energy Band Distortion in Highly Doped Silicon”, IEEE Trans</w:t>
       </w:r>
       <w:r>
         <w:rPr>
@@ -3165,12 +2228,21 @@
           <w:sz w:val="18"/>
           <w:szCs w:val="18"/>
         </w:rPr>
-        <w:t xml:space="preserve"> on Electron</w:t>
-      </w:r>
-      <w:r>
-        <w:rPr>
-          <w:sz w:val="18"/>
-          <w:szCs w:val="18"/>
+        <w:t xml:space="preserve"> on </w:t>
+      </w:r>
+      <w:r>
+        <w:rPr>
+          <w:sz w:val="18"/>
+          <w:szCs w:val="18"/>
+          <w:u w:val="single"/>
+        </w:rPr>
+        <w:t>Electron</w:t>
+      </w:r>
+      <w:r>
+        <w:rPr>
+          <w:sz w:val="18"/>
+          <w:szCs w:val="18"/>
+          <w:u w:val="single"/>
         </w:rPr>
         <w:t>ic</w:t>
       </w:r>
@@ -3316,7 +2388,23 @@
           <w:sz w:val="18"/>
           <w:szCs w:val="18"/>
         </w:rPr>
-        <w:t>G. Brandli and M. Dick, “Alternating current fed power</w:t>
+        <w:t xml:space="preserve">G. </w:t>
+      </w:r>
+      <w:proofErr w:type="spellStart"/>
+      <w:r>
+        <w:rPr>
+          <w:sz w:val="18"/>
+          <w:szCs w:val="18"/>
+        </w:rPr>
+        <w:t>Brandli</w:t>
+      </w:r>
+      <w:proofErr w:type="spellEnd"/>
+      <w:r>
+        <w:rPr>
+          <w:sz w:val="18"/>
+          <w:szCs w:val="18"/>
+        </w:rPr>
+        <w:t xml:space="preserve"> and M. Dick, “Alternating current fed power</w:t>
       </w:r>
       <w:r>
         <w:rPr>
@@ -3378,7 +2466,23 @@
           <w:sz w:val="18"/>
           <w:szCs w:val="18"/>
         </w:rPr>
-        <w:t>E. E. Reber, R. L. Mitchell, and C. J. Carter, “Oxygen</w:t>
+        <w:t xml:space="preserve">E. E. </w:t>
+      </w:r>
+      <w:proofErr w:type="spellStart"/>
+      <w:r>
+        <w:rPr>
+          <w:sz w:val="18"/>
+          <w:szCs w:val="18"/>
+        </w:rPr>
+        <w:t>Reber</w:t>
+      </w:r>
+      <w:proofErr w:type="spellEnd"/>
+      <w:r>
+        <w:rPr>
+          <w:sz w:val="18"/>
+          <w:szCs w:val="18"/>
+        </w:rPr>
+        <w:t>, R. L. Mitchell, and C. J. Carter, “Oxygen</w:t>
       </w:r>
       <w:r>
         <w:rPr>
@@ -3545,7 +2649,23 @@
           <w:sz w:val="18"/>
           <w:szCs w:val="18"/>
         </w:rPr>
-        <w:t>S. L. Talleen. (</w:t>
+        <w:t xml:space="preserve">S. L. </w:t>
+      </w:r>
+      <w:proofErr w:type="spellStart"/>
+      <w:r>
+        <w:rPr>
+          <w:sz w:val="18"/>
+          <w:szCs w:val="18"/>
+        </w:rPr>
+        <w:t>Talleen</w:t>
+      </w:r>
+      <w:proofErr w:type="spellEnd"/>
+      <w:r>
+        <w:rPr>
+          <w:sz w:val="18"/>
+          <w:szCs w:val="18"/>
+        </w:rPr>
+        <w:t>. (</w:t>
       </w:r>
       <w:r>
         <w:rPr>
@@ -6063,7 +5183,7 @@
 </file>
 
 <file path=customXml/itemProps1.xml><?xml version="1.0" encoding="utf-8"?>
-<ds:datastoreItem xmlns:ds="http://schemas.openxmlformats.org/officeDocument/2006/customXml" ds:itemID="{B5FAEC7F-A4A2-4719-AC8F-138ADE8BF903}">
+<ds:datastoreItem xmlns:ds="http://schemas.openxmlformats.org/officeDocument/2006/customXml" ds:itemID="{C12769ED-1CF6-4AD1-B723-A6DBA73491C6}">
   <ds:schemaRefs>
     <ds:schemaRef ds:uri="http://schemas.openxmlformats.org/officeDocument/2006/bibliography"/>
   </ds:schemaRefs>

</xml_diff>

<commit_message>
Progress made with the report
</commit_message>
<xml_diff>
--- a/ISS_Report template.docx
+++ b/ISS_Report template.docx
@@ -56,23 +56,13 @@
         <w:pStyle w:val="Subttulo"/>
       </w:pPr>
       <w:r>
-        <w:t xml:space="preserve">Manuel Hernández </w:t>
-      </w:r>
-      <w:proofErr w:type="spellStart"/>
-      <w:r>
-        <w:t>Nájera-Alesón</w:t>
-      </w:r>
-      <w:proofErr w:type="spellEnd"/>
+        <w:t>Manuel Hernández Nájera-Alesón</w:t>
+      </w:r>
       <w:r>
         <w:br/>
       </w:r>
-      <w:proofErr w:type="gramStart"/>
-      <w:r>
-        <w:t>January,</w:t>
-      </w:r>
-      <w:proofErr w:type="gramEnd"/>
-      <w:r>
-        <w:t xml:space="preserve"> 29</w:t>
+      <w:r>
+        <w:t>January, 29</w:t>
       </w:r>
       <w:r>
         <w:rPr>
@@ -91,19 +81,9 @@
       <w:r>
         <w:t xml:space="preserve">Supervisor: </w:t>
       </w:r>
-      <w:proofErr w:type="spellStart"/>
-      <w:r>
-        <w:t>Siniša</w:t>
-      </w:r>
-      <w:proofErr w:type="spellEnd"/>
-      <w:r>
-        <w:t xml:space="preserve"> </w:t>
-      </w:r>
-      <w:proofErr w:type="spellStart"/>
-      <w:r>
-        <w:t>Popović</w:t>
-      </w:r>
-      <w:proofErr w:type="spellEnd"/>
+      <w:r>
+        <w:t>Siniša Popović</w:t>
+      </w:r>
     </w:p>
     <w:p>
       <w:pPr>
@@ -308,20 +288,12 @@
         </w:rPr>
         <w:t xml:space="preserve"> (e.g. surgery, </w:t>
       </w:r>
-      <w:proofErr w:type="gramStart"/>
-      <w:r>
-        <w:rPr>
-          <w:rStyle w:val="hps"/>
-        </w:rPr>
-        <w:t xml:space="preserve">aviation) </w:t>
-      </w:r>
-      <w:r>
-        <w:rPr>
-          <w:rStyle w:val="hps"/>
-        </w:rPr>
-        <w:t xml:space="preserve"> and</w:t>
-      </w:r>
-      <w:proofErr w:type="gramEnd"/>
+      <w:r>
+        <w:rPr>
+          <w:rStyle w:val="hps"/>
+        </w:rPr>
+        <w:t>aviation) and</w:t>
+      </w:r>
       <w:r>
         <w:rPr>
           <w:rStyle w:val="hps"/>
@@ -352,6 +324,9 @@
     <w:p>
       <w:pPr>
         <w:jc w:val="both"/>
+        <w:rPr>
+          <w:u w:val="single"/>
+        </w:rPr>
       </w:pPr>
       <w:r>
         <w:rPr>
@@ -371,6 +346,18 @@
         </w:rPr>
         <w:t xml:space="preserve"> and Visual Studio IDE.</w:t>
       </w:r>
+      <w:r>
+        <w:rPr>
+          <w:rStyle w:val="hps"/>
+        </w:rPr>
+        <w:t xml:space="preserve"> .NET </w:t>
+      </w:r>
+      <w:r>
+        <w:rPr>
+          <w:rStyle w:val="hps"/>
+        </w:rPr>
+        <w:t>Socket communication was used to transmit the data from unity to the server.</w:t>
+      </w:r>
     </w:p>
     <w:p>
       <w:pPr>
@@ -391,26 +378,15 @@
         <w:rPr>
           <w:rStyle w:val="hps"/>
         </w:rPr>
-        <w:t xml:space="preserve">When thinking about the best approach to this project realization, </w:t>
-      </w:r>
-      <w:proofErr w:type="gramStart"/>
-      <w:r>
-        <w:rPr>
-          <w:rStyle w:val="hps"/>
-        </w:rPr>
-        <w:t>It</w:t>
-      </w:r>
-      <w:proofErr w:type="gramEnd"/>
-      <w:r>
-        <w:rPr>
-          <w:rStyle w:val="hps"/>
-        </w:rPr>
-        <w:t xml:space="preserve"> came out that an already-built game-development-engine would be the best option. After considering other alternatives, Unity was the most suitable option.</w:t>
-      </w:r>
-    </w:p>
-    <w:p>
-      <w:pPr>
-        <w:jc w:val="both"/>
+        <w:t>When thinking about the best approach to this project realization, It came out that an already-built game-development-engine would be the best option. After considering other alternatives, Unity was the most suitable option.</w:t>
+      </w:r>
+    </w:p>
+    <w:p>
+      <w:pPr>
+        <w:jc w:val="both"/>
+        <w:rPr>
+          <w:rStyle w:val="hps"/>
+        </w:rPr>
       </w:pPr>
       <w:r>
         <w:rPr>
@@ -428,6 +404,20 @@
     <w:p>
       <w:pPr>
         <w:jc w:val="both"/>
+      </w:pPr>
+      <w:r>
+        <w:rPr>
+          <w:lang w:val="hr-HR"/>
+        </w:rPr>
+        <w:t>Unity was the best approach to this problem because it consist's of a set of scenes that can be loaded one after another until the end of the game execution.</w:t>
+      </w:r>
+    </w:p>
+    <w:p>
+      <w:pPr>
+        <w:jc w:val="both"/>
+        <w:rPr>
+          <w:u w:val="single"/>
+        </w:rPr>
       </w:pPr>
     </w:p>
     <w:p>
@@ -501,487 +491,424 @@
       <w:r>
         <w:t xml:space="preserve"> </w:t>
       </w:r>
-      <w:r>
-        <w:fldChar w:fldCharType="begin"/>
-      </w:r>
-      <w:r>
-        <w:instrText xml:space="preserve"> SEQ Slika \* ARABIC </w:instrText>
-      </w:r>
-      <w:r>
-        <w:fldChar w:fldCharType="separate"/>
-      </w:r>
+      <w:fldSimple w:instr=" SEQ Slika \* ARABIC ">
+        <w:r>
+          <w:rPr>
+            <w:noProof/>
+          </w:rPr>
+          <w:t>1</w:t>
+        </w:r>
+      </w:fldSimple>
+      <w:bookmarkEnd w:id="0"/>
+      <w:r>
+        <w:t xml:space="preserve">. </w:t>
+      </w:r>
+      <w:r>
+        <w:t>Basic Unity GameObject structure</w:t>
+      </w:r>
+      <w:r>
+        <w:t xml:space="preserve"> example</w:t>
+      </w:r>
+      <w:r>
+        <w:t xml:space="preserve">. </w:t>
+      </w:r>
+      <w:r>
+        <w:t>[</w:t>
+      </w:r>
+      <w:r>
+        <w:t>1</w:t>
+      </w:r>
+      <w:r>
+        <w:t>]</w:t>
+      </w:r>
+      <w:r>
+        <w:t>.</w:t>
+      </w:r>
+      <w:r>
+        <w:t xml:space="preserve"> </w:t>
+      </w:r>
+    </w:p>
+    <w:p>
+      <w:pPr>
+        <w:jc w:val="both"/>
+      </w:pPr>
+    </w:p>
+    <w:p>
+      <w:pPr>
+        <w:pStyle w:val="Ttulo1"/>
+      </w:pPr>
+      <w:r>
+        <w:t>General Project Architecture</w:t>
+      </w:r>
+    </w:p>
+    <w:p>
+      <w:pPr>
+        <w:jc w:val="both"/>
+        <w:rPr>
+          <w:rStyle w:val="hps"/>
+        </w:rPr>
+      </w:pPr>
+      <w:r>
+        <w:rPr>
+          <w:rStyle w:val="hps"/>
+        </w:rPr>
+        <w:t>The general architecture of this project is resembled in figure 2. We have a Unity program running, which will take the parameters we will give it in a Setup file. With those parameters we will generate our program, with it’s scenes and record the users input (clicks made). Then, with a TCP server created during the execution of the Unity Program, we will send the data to a TCP Client, that will output the data to the system console.</w:t>
+      </w:r>
+    </w:p>
+    <w:p>
+      <w:pPr>
+        <w:jc w:val="both"/>
+      </w:pPr>
+      <w:r>
+        <w:t>So, summarizing we have 2 types of communication involving the Unity program: TCP communication and Setup File communication.</w:t>
+      </w:r>
+    </w:p>
+    <w:p>
+      <w:pPr>
+        <w:jc w:val="both"/>
+      </w:pPr>
       <w:r>
         <w:rPr>
           <w:noProof/>
         </w:rPr>
-        <w:t>1</w:t>
-      </w:r>
+        <w:pict>
+          <v:roundrect id="_x0000_s1026" style="position:absolute;left:0;text-align:left;margin-left:30.95pt;margin-top:11.25pt;width:168pt;height:77.25pt;z-index:251658240" arcsize="10923f" fillcolor="white [3201]" strokecolor="#92cddc [1944]" strokeweight="1pt">
+            <v:fill color2="#b6dde8 [1304]" focusposition="1" focussize="" focus="100%" type="gradient"/>
+            <v:shadow on="t" type="perspective" color="#205867 [1608]" opacity=".5" offset="1pt" offset2="-3pt"/>
+            <v:textbox>
+              <w:txbxContent>
+                <w:p>
+                  <w:pPr>
+                    <w:jc w:val="center"/>
+                    <w:rPr>
+                      <w:sz w:val="40"/>
+                      <w:szCs w:val="40"/>
+                    </w:rPr>
+                  </w:pPr>
+                  <w:r>
+                    <w:rPr>
+                      <w:sz w:val="40"/>
+                      <w:szCs w:val="40"/>
+                    </w:rPr>
+                    <w:t>Unity Program</w:t>
+                  </w:r>
+                </w:p>
+              </w:txbxContent>
+            </v:textbox>
+          </v:roundrect>
+        </w:pict>
+      </w:r>
+    </w:p>
+    <w:p>
+      <w:pPr>
+        <w:jc w:val="both"/>
+      </w:pPr>
       <w:r>
         <w:rPr>
           <w:noProof/>
         </w:rPr>
-        <w:fldChar w:fldCharType="end"/>
-      </w:r>
-      <w:bookmarkEnd w:id="0"/>
+        <w:pict>
+          <v:roundrect id="_x0000_s1030" style="position:absolute;left:0;text-align:left;margin-left:256.7pt;margin-top:15.6pt;width:132pt;height:54.75pt;z-index:251660288" arcsize="10923f" fillcolor="white [3201]" strokecolor="#fabf8f [1945]" strokeweight="1pt">
+            <v:fill color2="#fbd4b4 [1305]" focusposition="1" focussize="" focus="100%" type="gradient"/>
+            <v:shadow on="t" type="perspective" color="#974706 [1609]" opacity=".5" offset="1pt" offset2="-3pt"/>
+            <v:textbox>
+              <w:txbxContent>
+                <w:p>
+                  <w:pPr>
+                    <w:jc w:val="center"/>
+                    <w:rPr>
+                      <w:sz w:val="40"/>
+                      <w:szCs w:val="40"/>
+                    </w:rPr>
+                  </w:pPr>
+                  <w:r>
+                    <w:rPr>
+                      <w:sz w:val="40"/>
+                      <w:szCs w:val="40"/>
+                    </w:rPr>
+                    <w:t>Side Program</w:t>
+                  </w:r>
+                </w:p>
+              </w:txbxContent>
+            </v:textbox>
+          </v:roundrect>
+        </w:pict>
+      </w:r>
+    </w:p>
+    <w:p>
+      <w:pPr>
+        <w:jc w:val="both"/>
+      </w:pPr>
+    </w:p>
+    <w:p>
+      <w:pPr>
+        <w:jc w:val="both"/>
+      </w:pPr>
+      <w:r>
+        <w:rPr>
+          <w:noProof/>
+        </w:rPr>
+        <w:pict>
+          <v:shapetype id="_x0000_t32" coordsize="21600,21600" o:spt="32" o:oned="t" path="m,l21600,21600e" filled="f">
+            <v:path arrowok="t" fillok="f" o:connecttype="none"/>
+            <o:lock v:ext="edit" shapetype="t"/>
+          </v:shapetype>
+          <v:shape id="_x0000_s1032" type="#_x0000_t32" style="position:absolute;left:0;text-align:left;margin-left:201.65pt;margin-top:1.25pt;width:53.6pt;height:0;z-index:251662336" o:connectortype="straight" strokecolor="#c0504d [3205]">
+            <v:stroke endarrow="block"/>
+          </v:shape>
+        </w:pict>
+      </w:r>
+    </w:p>
+    <w:p>
+      <w:pPr>
+        <w:jc w:val="both"/>
+      </w:pPr>
+      <w:r>
+        <w:rPr>
+          <w:noProof/>
+        </w:rPr>
+        <w:pict>
+          <v:shape id="_x0000_s1031" type="#_x0000_t32" style="position:absolute;left:0;text-align:left;margin-left:105.4pt;margin-top:19.45pt;width:0;height:37.4pt;flip:y;z-index:251661312" o:connectortype="straight" strokecolor="#c0504d [3205]">
+            <v:stroke endarrow="block"/>
+          </v:shape>
+        </w:pict>
+      </w:r>
+    </w:p>
+    <w:p>
+      <w:pPr>
+        <w:jc w:val="both"/>
+      </w:pPr>
+    </w:p>
+    <w:p>
+      <w:pPr>
+        <w:jc w:val="both"/>
+      </w:pPr>
+    </w:p>
+    <w:p>
+      <w:pPr>
+        <w:jc w:val="both"/>
+      </w:pPr>
+      <w:r>
+        <w:rPr>
+          <w:noProof/>
+        </w:rPr>
+        <w:pict>
+          <v:roundrect id="_x0000_s1029" style="position:absolute;left:0;text-align:left;margin-left:70.7pt;margin-top:1.05pt;width:87.75pt;height:52.5pt;z-index:251659264" arcsize="10923f" fillcolor="white [3201]" strokecolor="#d99594 [1941]" strokeweight="1pt">
+            <v:fill color2="#e5b8b7 [1301]" focusposition="1" focussize="" focus="100%" type="gradient"/>
+            <v:shadow on="t" type="perspective" color="#622423 [1605]" opacity=".5" offset="1pt" offset2="-3pt"/>
+            <v:textbox>
+              <w:txbxContent>
+                <w:p>
+                  <w:pPr>
+                    <w:jc w:val="center"/>
+                    <w:rPr>
+                      <w:sz w:val="30"/>
+                      <w:szCs w:val="30"/>
+                    </w:rPr>
+                  </w:pPr>
+                  <w:r>
+                    <w:rPr>
+                      <w:sz w:val="30"/>
+                      <w:szCs w:val="30"/>
+                    </w:rPr>
+                    <w:t>SETUP FILE</w:t>
+                  </w:r>
+                </w:p>
+              </w:txbxContent>
+            </v:textbox>
+          </v:roundrect>
+        </w:pict>
+      </w:r>
+    </w:p>
+    <w:p>
+      <w:pPr>
+        <w:jc w:val="both"/>
+      </w:pPr>
+    </w:p>
+    <w:p>
+      <w:pPr>
+        <w:jc w:val="center"/>
+      </w:pPr>
+    </w:p>
+    <w:p>
+      <w:pPr>
+        <w:pStyle w:val="Descripcin"/>
+        <w:jc w:val="both"/>
+      </w:pPr>
+      <w:r>
+        <w:t>Figure</w:t>
+      </w:r>
+      <w:r>
+        <w:t xml:space="preserve"> </w:t>
+      </w:r>
+      <w:r>
+        <w:t>2</w:t>
+      </w:r>
       <w:r>
         <w:t xml:space="preserve">. </w:t>
       </w:r>
       <w:r>
-        <w:t xml:space="preserve">Basic Unity </w:t>
-      </w:r>
-      <w:proofErr w:type="spellStart"/>
-      <w:r>
-        <w:t>GameObject</w:t>
-      </w:r>
-      <w:proofErr w:type="spellEnd"/>
-      <w:r>
-        <w:t xml:space="preserve"> structure</w:t>
-      </w:r>
-      <w:r>
-        <w:t xml:space="preserve"> example</w:t>
-      </w:r>
-      <w:r>
-        <w:t xml:space="preserve">. </w:t>
-      </w:r>
-      <w:r>
-        <w:t>[</w:t>
-      </w:r>
-      <w:r>
-        <w:t>1</w:t>
-      </w:r>
-      <w:r>
-        <w:t>]</w:t>
-      </w:r>
-      <w:r>
-        <w:t>.</w:t>
-      </w:r>
-      <w:r>
+        <w:t>Basic Project Architecture</w:t>
+      </w:r>
+    </w:p>
+    <w:p>
+      <w:pPr>
+        <w:jc w:val="both"/>
+      </w:pPr>
+    </w:p>
+    <w:p>
+      <w:pPr>
+        <w:pStyle w:val="Ttulo2"/>
+      </w:pPr>
+      <w:r>
+        <w:t>TCP Client and Server</w:t>
+      </w:r>
+    </w:p>
+    <w:p>
+      <w:pPr>
+        <w:jc w:val="both"/>
+        <w:rPr>
+          <w:rStyle w:val="hps"/>
+        </w:rPr>
+      </w:pPr>
+      <w:r>
+        <w:rPr>
+          <w:rStyle w:val="hps"/>
+        </w:rPr>
+        <w:t xml:space="preserve">When facing to the communication between the side program and the unity process, .NET socket communication was the option chosen. </w:t>
+      </w:r>
+    </w:p>
+    <w:p>
+      <w:pPr>
+        <w:jc w:val="both"/>
+      </w:pPr>
+      <w:r>
+        <w:t xml:space="preserve">TCP Server is run by a parallel thread of the Unity program, and has methods to be notified if one scene starts or ends or even send a string as a message.  The Server has also a buffer (implemented as a double linked list), so </w:t>
+      </w:r>
+      <w:r>
+        <w:lastRenderedPageBreak/>
+        <w:t>when the main unity program wants to send something to the client, it stores that message in the buffer. TCP Server will perform a buffer read from time to time, and send any information in the buffer.</w:t>
+      </w:r>
+    </w:p>
+    <w:p>
+      <w:pPr>
+        <w:jc w:val="both"/>
+      </w:pPr>
+      <w:r>
+        <w:t>TCP Client is a Side process that is executed upon the start of the Unity Program. The lifespan of this process is bound to the main program’s lifespan, as it is closed when receiving a</w:t>
+      </w:r>
+      <w:r>
+        <w:t>n</w:t>
+      </w:r>
+      <w:r>
+        <w:t xml:space="preserve"> end message.</w:t>
+      </w:r>
+    </w:p>
+    <w:p>
+      <w:pPr>
+        <w:jc w:val="both"/>
+      </w:pPr>
+      <w:r>
+        <w:t xml:space="preserve">Communication between these two processes is made </w:t>
+      </w:r>
+      <w:r>
+        <w:t>using</w:t>
+      </w:r>
+      <w:r>
+        <w:t xml:space="preserve"> socket communication</w:t>
+      </w:r>
+      <w:r>
+        <w:t xml:space="preserve"> through the local IP address of the machine</w:t>
+      </w:r>
+      <w:r>
+        <w:t>, and is transmitted by bytes.</w:t>
+      </w:r>
+      <w:r>
+        <w:t xml:space="preserve"> When the TCP Server starts reading the buffer, it parses</w:t>
+      </w:r>
+      <w:r>
+        <w:t xml:space="preserve"> every byte of the string and sends it through the socket. When those bytes reach the client, a 2-phase reading takes place:</w:t>
+      </w:r>
+    </w:p>
+    <w:p>
+      <w:pPr>
+        <w:pStyle w:val="Prrafodelista"/>
+        <w:numPr>
+          <w:ilvl w:val="0"/>
+          <w:numId w:val="8"/>
+        </w:numPr>
+        <w:jc w:val="both"/>
+      </w:pPr>
+      <w:r>
+        <w:t xml:space="preserve">Firstly, the 4 prior bytes of the string are read and stored. If the 4 of them are equal to </w:t>
+      </w:r>
+      <w:r>
+        <w:rPr>
+          <w:rFonts w:ascii="Consolas" w:hAnsi="Consolas"/>
+          <w:b/>
+          <w:color w:val="000000" w:themeColor="text1"/>
+        </w:rPr>
+        <w:t>0xFF</w:t>
+      </w:r>
+      <w:r>
+        <w:rPr>
+          <w:rFonts w:ascii="Consolas" w:hAnsi="Consolas"/>
+          <w:b/>
+          <w:color w:val="000000" w:themeColor="text1"/>
+        </w:rPr>
         <w:t xml:space="preserve"> </w:t>
       </w:r>
-    </w:p>
-    <w:p>
-      <w:pPr>
-        <w:jc w:val="both"/>
-      </w:pPr>
-    </w:p>
-    <w:p>
-      <w:pPr>
-        <w:jc w:val="both"/>
-      </w:pPr>
-      <w:r>
-        <w:rPr>
-          <w:lang w:val="hr-HR"/>
-        </w:rPr>
-        <w:t>Unity was the best approach</w:t>
-      </w:r>
-      <w:r>
-        <w:rPr>
-          <w:lang w:val="hr-HR"/>
-        </w:rPr>
-        <w:t xml:space="preserve"> to this problem as it consists of a set of scenes that</w:t>
-      </w:r>
-      <w:r>
-        <w:rPr>
-          <w:lang w:val="hr-HR"/>
-        </w:rPr>
-        <w:t xml:space="preserve"> allow </w:t>
-      </w:r>
-      <w:bookmarkStart w:id="1" w:name="_GoBack"/>
-      <w:bookmarkEnd w:id="1"/>
-      <w:r>
-        <w:rPr>
-          <w:lang w:val="hr-HR"/>
-        </w:rPr>
-        <w:t>.</w:t>
-      </w:r>
-    </w:p>
-    <w:p>
-      <w:pPr>
-        <w:jc w:val="both"/>
-        <w:rPr>
-          <w:rStyle w:val="hps"/>
-        </w:rPr>
-      </w:pPr>
-      <w:r>
-        <w:rPr>
-          <w:rStyle w:val="hps"/>
-        </w:rPr>
-        <w:t>If the</w:t>
-      </w:r>
-      <w:r>
-        <w:t xml:space="preserve"> </w:t>
-      </w:r>
-      <w:r>
-        <w:rPr>
-          <w:rStyle w:val="hps"/>
-        </w:rPr>
-        <w:t xml:space="preserve">report </w:t>
-      </w:r>
-      <w:r>
-        <w:rPr>
-          <w:rStyle w:val="hps"/>
-        </w:rPr>
-        <w:t xml:space="preserve">dominantly </w:t>
-      </w:r>
-      <w:r>
-        <w:rPr>
-          <w:rStyle w:val="hps"/>
-        </w:rPr>
-        <w:t>represents the review of the literature</w:t>
-      </w:r>
-      <w:r>
-        <w:t xml:space="preserve"> </w:t>
-      </w:r>
-      <w:r>
-        <w:rPr>
-          <w:rStyle w:val="hps"/>
-        </w:rPr>
-        <w:t>on</w:t>
-      </w:r>
-      <w:r>
-        <w:t xml:space="preserve"> </w:t>
-      </w:r>
-      <w:r>
-        <w:rPr>
-          <w:rStyle w:val="hps"/>
-        </w:rPr>
-        <w:t xml:space="preserve">a </w:t>
-      </w:r>
-      <w:proofErr w:type="gramStart"/>
-      <w:r>
-        <w:rPr>
-          <w:rStyle w:val="hps"/>
-        </w:rPr>
-        <w:t>particular topic</w:t>
-      </w:r>
-      <w:proofErr w:type="gramEnd"/>
-      <w:r>
-        <w:t xml:space="preserve">, then the </w:t>
-      </w:r>
-      <w:r>
-        <w:rPr>
-          <w:rStyle w:val="hps"/>
-        </w:rPr>
-        <w:t xml:space="preserve">concept </w:t>
-      </w:r>
-      <w:r>
-        <w:rPr>
-          <w:rStyle w:val="hps"/>
-        </w:rPr>
-        <w:t xml:space="preserve">of the report </w:t>
-      </w:r>
-      <w:r>
-        <w:rPr>
-          <w:rStyle w:val="hps"/>
-        </w:rPr>
-        <w:t>is</w:t>
-      </w:r>
-      <w:r>
-        <w:t xml:space="preserve">, of course, </w:t>
-      </w:r>
-      <w:r>
-        <w:rPr>
-          <w:rStyle w:val="hps"/>
-        </w:rPr>
-        <w:t>different.</w:t>
-      </w:r>
-      <w:r>
-        <w:t xml:space="preserve"> </w:t>
-      </w:r>
-      <w:r>
-        <w:rPr>
-          <w:rStyle w:val="hps"/>
-        </w:rPr>
-        <w:t>During the</w:t>
-      </w:r>
-      <w:r>
-        <w:t xml:space="preserve"> </w:t>
-      </w:r>
-      <w:r>
-        <w:rPr>
-          <w:rStyle w:val="hps"/>
-        </w:rPr>
-        <w:t>extraction and</w:t>
-      </w:r>
-      <w:r>
-        <w:t xml:space="preserve"> </w:t>
-      </w:r>
-      <w:r>
-        <w:rPr>
-          <w:rStyle w:val="hps"/>
-        </w:rPr>
-        <w:t>synthesis of text</w:t>
-      </w:r>
-      <w:r>
-        <w:t xml:space="preserve"> </w:t>
-      </w:r>
-      <w:r>
-        <w:rPr>
-          <w:rStyle w:val="hps"/>
-        </w:rPr>
-        <w:t>from various literature sources</w:t>
-      </w:r>
-      <w:r>
-        <w:t xml:space="preserve">, and </w:t>
-      </w:r>
-      <w:r>
-        <w:rPr>
-          <w:rStyle w:val="hps"/>
-        </w:rPr>
-        <w:t>insertion</w:t>
-      </w:r>
-      <w:r>
-        <w:t xml:space="preserve"> </w:t>
-      </w:r>
-      <w:r>
-        <w:rPr>
-          <w:rStyle w:val="hps"/>
-        </w:rPr>
-        <w:t>of the text</w:t>
-      </w:r>
-      <w:r>
-        <w:t xml:space="preserve"> </w:t>
-      </w:r>
-      <w:r>
-        <w:rPr>
-          <w:rStyle w:val="hps"/>
-        </w:rPr>
-        <w:t>in</w:t>
-      </w:r>
-      <w:r>
-        <w:t xml:space="preserve"> </w:t>
-      </w:r>
-      <w:r>
-        <w:rPr>
-          <w:rStyle w:val="hps"/>
-        </w:rPr>
-        <w:t>the essay, the authors should</w:t>
-      </w:r>
-      <w:r>
-        <w:t xml:space="preserve"> </w:t>
-      </w:r>
-      <w:r>
-        <w:rPr>
-          <w:rStyle w:val="hps"/>
-        </w:rPr>
-        <w:t>ensure that the text</w:t>
-      </w:r>
-      <w:r>
-        <w:t xml:space="preserve"> </w:t>
-      </w:r>
-      <w:r>
-        <w:rPr>
-          <w:rStyle w:val="hps"/>
-        </w:rPr>
-        <w:t>has a clear</w:t>
-      </w:r>
-      <w:r>
-        <w:t xml:space="preserve"> </w:t>
-      </w:r>
-      <w:r>
-        <w:rPr>
-          <w:rStyle w:val="hps"/>
-        </w:rPr>
-        <w:t>organization that</w:t>
-      </w:r>
-      <w:r>
-        <w:t xml:space="preserve"> </w:t>
-      </w:r>
-      <w:r>
-        <w:rPr>
-          <w:rStyle w:val="hps"/>
-        </w:rPr>
-        <w:t>is reflected</w:t>
-      </w:r>
-      <w:r>
-        <w:t xml:space="preserve"> </w:t>
-      </w:r>
-      <w:r>
-        <w:rPr>
-          <w:rStyle w:val="hps"/>
-        </w:rPr>
-        <w:t>in the titles of</w:t>
-      </w:r>
-      <w:r>
-        <w:t xml:space="preserve"> </w:t>
-      </w:r>
-      <w:r>
-        <w:rPr>
-          <w:rStyle w:val="hps"/>
-        </w:rPr>
-        <w:t>the sections.</w:t>
-      </w:r>
-      <w:r>
-        <w:t xml:space="preserve"> </w:t>
-      </w:r>
-      <w:r>
-        <w:rPr>
-          <w:rStyle w:val="hps"/>
-        </w:rPr>
-        <w:t>In</w:t>
-      </w:r>
-      <w:r>
-        <w:t xml:space="preserve"> </w:t>
-      </w:r>
-      <w:r>
-        <w:rPr>
-          <w:rStyle w:val="hps"/>
-        </w:rPr>
-        <w:t>this sense, the</w:t>
-      </w:r>
-      <w:r>
-        <w:t xml:space="preserve"> </w:t>
-      </w:r>
-      <w:r>
-        <w:rPr>
-          <w:rStyle w:val="hps"/>
-        </w:rPr>
-        <w:t>texts</w:t>
-      </w:r>
-      <w:r>
-        <w:t xml:space="preserve"> </w:t>
-      </w:r>
-      <w:r>
-        <w:rPr>
-          <w:rStyle w:val="hps"/>
-        </w:rPr>
-        <w:t>you read</w:t>
-      </w:r>
-      <w:r>
-        <w:t xml:space="preserve"> </w:t>
-      </w:r>
-      <w:r>
-        <w:rPr>
-          <w:rStyle w:val="hps"/>
-        </w:rPr>
-        <w:t>from various sources</w:t>
-      </w:r>
-      <w:r>
-        <w:t xml:space="preserve"> </w:t>
-      </w:r>
-      <w:r>
-        <w:rPr>
-          <w:rStyle w:val="hps"/>
-        </w:rPr>
-        <w:t>may be necessary to</w:t>
-      </w:r>
-      <w:r>
-        <w:t xml:space="preserve"> </w:t>
-      </w:r>
-      <w:r>
-        <w:rPr>
-          <w:rStyle w:val="hps"/>
-        </w:rPr>
-        <w:t>reorganize</w:t>
-      </w:r>
-      <w:r>
-        <w:t xml:space="preserve">, </w:t>
-      </w:r>
-      <w:r>
-        <w:rPr>
-          <w:rStyle w:val="hps"/>
-        </w:rPr>
-        <w:t>to obtain a</w:t>
-      </w:r>
-      <w:r>
-        <w:t xml:space="preserve"> </w:t>
-      </w:r>
-      <w:r>
-        <w:rPr>
-          <w:rStyle w:val="hps"/>
-        </w:rPr>
-        <w:t>clear structure of the</w:t>
-      </w:r>
-      <w:r>
-        <w:t xml:space="preserve"> </w:t>
-      </w:r>
-      <w:r>
-        <w:rPr>
-          <w:rStyle w:val="hps"/>
-        </w:rPr>
-        <w:t>report.</w:t>
-      </w:r>
-      <w:r>
-        <w:rPr>
-          <w:rStyle w:val="hps"/>
-        </w:rPr>
-        <w:t xml:space="preserve"> Number of literature sources should be </w:t>
-      </w:r>
-      <w:r>
-        <w:rPr>
-          <w:rStyle w:val="hps"/>
-        </w:rPr>
-        <w:t xml:space="preserve">considerably </w:t>
-      </w:r>
-      <w:r>
-        <w:rPr>
-          <w:rStyle w:val="hps"/>
-        </w:rPr>
-        <w:t>rich</w:t>
-      </w:r>
-      <w:r>
-        <w:rPr>
-          <w:rStyle w:val="hps"/>
-        </w:rPr>
-        <w:t>er tha</w:t>
-      </w:r>
-      <w:r>
-        <w:rPr>
-          <w:rStyle w:val="hps"/>
-        </w:rPr>
-        <w:t>n</w:t>
-      </w:r>
-      <w:r>
-        <w:rPr>
-          <w:rStyle w:val="hps"/>
-        </w:rPr>
-        <w:t xml:space="preserve"> in the practically oriented report</w:t>
-      </w:r>
-      <w:r>
-        <w:rPr>
-          <w:rStyle w:val="hps"/>
-        </w:rPr>
-        <w:t xml:space="preserve">; </w:t>
-      </w:r>
-      <w:proofErr w:type="gramStart"/>
-      <w:r>
-        <w:rPr>
-          <w:rStyle w:val="hps"/>
-        </w:rPr>
-        <w:t>typically</w:t>
-      </w:r>
-      <w:proofErr w:type="gramEnd"/>
-      <w:r>
-        <w:rPr>
-          <w:rStyle w:val="hps"/>
-        </w:rPr>
-        <w:t xml:space="preserve"> </w:t>
-      </w:r>
-      <w:r>
-        <w:rPr>
-          <w:rStyle w:val="hps"/>
-        </w:rPr>
-        <w:t xml:space="preserve">a couple of </w:t>
-      </w:r>
-      <w:r>
-        <w:rPr>
-          <w:rStyle w:val="hps"/>
-        </w:rPr>
-        <w:t xml:space="preserve">dozen sources are expected. Literature review is more than just extraction of important parts of text from these sources, but also includes synthesis and organization of the findings </w:t>
-      </w:r>
-      <w:proofErr w:type="gramStart"/>
-      <w:r>
-        <w:rPr>
-          <w:rStyle w:val="hps"/>
-        </w:rPr>
-        <w:t>in order to</w:t>
-      </w:r>
-      <w:proofErr w:type="gramEnd"/>
-      <w:r>
-        <w:rPr>
-          <w:rStyle w:val="hps"/>
-        </w:rPr>
-        <w:t xml:space="preserve"> best address the purpose of the authors’ report. It is not uncommon to have tables of the reviewed works, in which findings are organized according to the criteria that are important for the authors’ topic of the report.</w:t>
+      <w:r>
+        <w:rPr>
+          <w:rFonts w:asciiTheme="minorHAnsi" w:hAnsiTheme="minorHAnsi" w:cstheme="minorHAnsi"/>
+          <w:color w:val="000000" w:themeColor="text1"/>
+        </w:rPr>
+        <w:t>that means we just received a ‘</w:t>
+      </w:r>
+      <w:r>
+        <w:rPr>
+          <w:rFonts w:asciiTheme="minorHAnsi" w:hAnsiTheme="minorHAnsi" w:cstheme="minorHAnsi"/>
+          <w:i/>
+          <w:color w:val="000000" w:themeColor="text1"/>
+        </w:rPr>
+        <w:t xml:space="preserve">Stop’ </w:t>
+      </w:r>
+      <w:r>
+        <w:rPr>
+          <w:rFonts w:asciiTheme="minorHAnsi" w:hAnsiTheme="minorHAnsi" w:cstheme="minorHAnsi"/>
+          <w:color w:val="000000" w:themeColor="text1"/>
+        </w:rPr>
+        <w:t>signal, so the rest of the reading is aborted and the client proceeds to close.</w:t>
+      </w:r>
+    </w:p>
+    <w:p>
+      <w:pPr>
+        <w:pStyle w:val="Prrafodelista"/>
+        <w:numPr>
+          <w:ilvl w:val="0"/>
+          <w:numId w:val="8"/>
+        </w:numPr>
+        <w:jc w:val="both"/>
+      </w:pPr>
+      <w:r>
+        <w:t>If former condition is not met, then we continue with the read and parse it to string. Proceeding then to write it in the console.</w:t>
+      </w:r>
+    </w:p>
+    <w:p>
+      <w:pPr>
+        <w:jc w:val="both"/>
+      </w:pPr>
+      <w:r>
+        <w:t>Co</w:t>
+      </w:r>
+      <w:r>
+        <w:t>m</w:t>
+      </w:r>
+      <w:r>
+        <w:t>munication</w:t>
+      </w:r>
+      <w:r>
+        <w:t xml:space="preserve"> is implemented in a way that, if another, more complex, side application is needed, the communication would not be a problem to reach.</w:t>
       </w:r>
     </w:p>
     <w:p>
@@ -989,346 +916,196 @@
         <w:pStyle w:val="Ttulo2"/>
       </w:pPr>
       <w:r>
-        <w:t>&lt;</w:t>
-      </w:r>
-      <w:r>
-        <w:t>Subsection 2.1</w:t>
-      </w:r>
-      <w:r>
-        <w:t>&gt;</w:t>
-      </w:r>
-    </w:p>
-    <w:p>
-      <w:pPr>
-        <w:jc w:val="both"/>
-      </w:pPr>
-      <w:r>
-        <w:rPr>
-          <w:rStyle w:val="hps"/>
-        </w:rPr>
-        <w:t>This</w:t>
-      </w:r>
-      <w:r>
-        <w:t xml:space="preserve"> </w:t>
-      </w:r>
-      <w:r>
-        <w:rPr>
-          <w:rStyle w:val="hps"/>
-        </w:rPr>
-        <w:t>is a specific</w:t>
-      </w:r>
-      <w:r>
-        <w:t xml:space="preserve"> </w:t>
-      </w:r>
-      <w:r>
-        <w:rPr>
-          <w:rStyle w:val="hps"/>
-        </w:rPr>
-        <w:t>section which</w:t>
-      </w:r>
-      <w:r>
-        <w:t xml:space="preserve"> </w:t>
-      </w:r>
-      <w:r>
-        <w:rPr>
-          <w:rStyle w:val="hps"/>
-        </w:rPr>
-        <w:t>depends on the</w:t>
-      </w:r>
-      <w:r>
-        <w:t xml:space="preserve"> </w:t>
-      </w:r>
-      <w:r>
-        <w:rPr>
-          <w:rStyle w:val="hps"/>
-        </w:rPr>
-        <w:t>topic that is being</w:t>
-      </w:r>
-      <w:r>
-        <w:t xml:space="preserve"> </w:t>
-      </w:r>
-      <w:r>
-        <w:rPr>
-          <w:rStyle w:val="hps"/>
-        </w:rPr>
-        <w:t>discussed in the report.</w:t>
-      </w:r>
-      <w:r>
-        <w:t xml:space="preserve"> </w:t>
-      </w:r>
-      <w:r>
-        <w:rPr>
-          <w:rStyle w:val="hps"/>
-        </w:rPr>
-        <w:t>Therefore,</w:t>
-      </w:r>
-      <w:r>
-        <w:t xml:space="preserve"> </w:t>
-      </w:r>
-      <w:r>
-        <w:rPr>
-          <w:rStyle w:val="hps"/>
-        </w:rPr>
-        <w:t>it should be given</w:t>
-      </w:r>
-      <w:r>
-        <w:t xml:space="preserve"> </w:t>
-      </w:r>
-      <w:r>
-        <w:rPr>
-          <w:rStyle w:val="hps"/>
-        </w:rPr>
-        <w:t>an appropriate title and</w:t>
-      </w:r>
-      <w:r>
-        <w:t xml:space="preserve"> </w:t>
-      </w:r>
-      <w:r>
-        <w:rPr>
-          <w:rStyle w:val="hps"/>
-        </w:rPr>
-        <w:t>its body</w:t>
-      </w:r>
-      <w:r>
-        <w:t xml:space="preserve"> </w:t>
-      </w:r>
-      <w:r>
-        <w:rPr>
-          <w:rStyle w:val="hps"/>
-        </w:rPr>
-        <w:t>should contain</w:t>
-      </w:r>
-      <w:r>
-        <w:t xml:space="preserve"> </w:t>
-      </w:r>
-      <w:r>
-        <w:rPr>
-          <w:rStyle w:val="hps"/>
-        </w:rPr>
-        <w:t>appropriate text</w:t>
-      </w:r>
-      <w:r>
-        <w:t xml:space="preserve"> </w:t>
-      </w:r>
-      <w:r>
-        <w:rPr>
-          <w:rStyle w:val="hps"/>
-        </w:rPr>
-        <w:t>and images</w:t>
-      </w:r>
-      <w:r>
-        <w:rPr>
-          <w:rStyle w:val="hps"/>
-        </w:rPr>
-        <w:t>.</w:t>
-      </w:r>
-      <w:r>
-        <w:t xml:space="preserve"> </w:t>
-      </w:r>
-      <w:r>
-        <w:t xml:space="preserve">Of course, </w:t>
-      </w:r>
-      <w:r>
-        <w:t xml:space="preserve">whether the report will have subsections or not is </w:t>
-      </w:r>
-      <w:r>
-        <w:t>the author</w:t>
-      </w:r>
-      <w:r>
-        <w:t>’s decision.</w:t>
-      </w:r>
-    </w:p>
-    <w:p>
-      <w:pPr>
-        <w:pStyle w:val="Ttulo1"/>
-      </w:pPr>
-      <w:r>
-        <w:t>&lt;</w:t>
-      </w:r>
-      <w:r>
-        <w:t>Section 2</w:t>
-      </w:r>
-      <w:r>
-        <w:t>&gt;</w:t>
-      </w:r>
-    </w:p>
-    <w:p>
-      <w:pPr>
-        <w:jc w:val="both"/>
-        <w:rPr>
-          <w:rStyle w:val="hps"/>
-        </w:rPr>
-      </w:pPr>
-      <w:r>
-        <w:rPr>
-          <w:rStyle w:val="hps"/>
-        </w:rPr>
-        <w:t>This</w:t>
-      </w:r>
-      <w:r>
-        <w:t xml:space="preserve"> </w:t>
-      </w:r>
-      <w:r>
-        <w:rPr>
-          <w:rStyle w:val="hps"/>
-        </w:rPr>
-        <w:t>is a specific</w:t>
-      </w:r>
-      <w:r>
-        <w:t xml:space="preserve"> </w:t>
-      </w:r>
-      <w:r>
-        <w:rPr>
-          <w:rStyle w:val="hps"/>
-        </w:rPr>
-        <w:t>section which</w:t>
-      </w:r>
-      <w:r>
-        <w:t xml:space="preserve"> </w:t>
-      </w:r>
-      <w:r>
-        <w:rPr>
-          <w:rStyle w:val="hps"/>
-        </w:rPr>
-        <w:t>depends on the</w:t>
-      </w:r>
-      <w:r>
-        <w:t xml:space="preserve"> </w:t>
-      </w:r>
-      <w:r>
-        <w:rPr>
-          <w:rStyle w:val="hps"/>
-        </w:rPr>
-        <w:t>topic that is being</w:t>
-      </w:r>
-      <w:r>
-        <w:t xml:space="preserve"> </w:t>
-      </w:r>
-      <w:r>
-        <w:rPr>
-          <w:rStyle w:val="hps"/>
-        </w:rPr>
-        <w:t>discussed in the report.</w:t>
-      </w:r>
-      <w:r>
-        <w:t xml:space="preserve"> </w:t>
-      </w:r>
-      <w:r>
-        <w:rPr>
-          <w:rStyle w:val="hps"/>
-        </w:rPr>
-        <w:t>Therefore,</w:t>
-      </w:r>
-      <w:r>
-        <w:t xml:space="preserve"> </w:t>
-      </w:r>
-      <w:r>
-        <w:rPr>
-          <w:rStyle w:val="hps"/>
-        </w:rPr>
-        <w:t>it should be given</w:t>
-      </w:r>
-      <w:r>
-        <w:t xml:space="preserve"> </w:t>
-      </w:r>
-      <w:r>
-        <w:rPr>
-          <w:rStyle w:val="hps"/>
-        </w:rPr>
-        <w:t>an appropriate title and</w:t>
-      </w:r>
-      <w:r>
-        <w:t xml:space="preserve"> </w:t>
-      </w:r>
-      <w:r>
-        <w:rPr>
-          <w:rStyle w:val="hps"/>
-        </w:rPr>
-        <w:t>its body</w:t>
-      </w:r>
-      <w:r>
-        <w:t xml:space="preserve"> </w:t>
-      </w:r>
-      <w:r>
-        <w:rPr>
-          <w:rStyle w:val="hps"/>
-        </w:rPr>
-        <w:t>should contain</w:t>
-      </w:r>
-      <w:r>
-        <w:t xml:space="preserve"> </w:t>
-      </w:r>
-      <w:r>
-        <w:rPr>
-          <w:rStyle w:val="hps"/>
-        </w:rPr>
-        <w:t>appropriate text</w:t>
-      </w:r>
-      <w:r>
-        <w:t xml:space="preserve"> </w:t>
-      </w:r>
-      <w:r>
-        <w:rPr>
-          <w:rStyle w:val="hps"/>
-        </w:rPr>
-        <w:t>and images.</w:t>
-      </w:r>
-      <w:r>
-        <w:t xml:space="preserve"> </w:t>
-      </w:r>
-      <w:r>
-        <w:rPr>
-          <w:rStyle w:val="hps"/>
-        </w:rPr>
-        <w:t xml:space="preserve">There can be more than one </w:t>
-      </w:r>
-      <w:r>
-        <w:t xml:space="preserve">such </w:t>
-      </w:r>
-      <w:r>
-        <w:rPr>
-          <w:rStyle w:val="hps"/>
-        </w:rPr>
-        <w:t>section.</w:t>
-      </w:r>
-    </w:p>
-    <w:p>
-      <w:pPr>
-        <w:jc w:val="both"/>
-      </w:pPr>
-      <w:r>
-        <w:t>Each figure and table should be referenced in the text where it is being described, typically like this (</w:t>
-      </w:r>
-      <w:r>
-        <w:rPr>
-          <w:rStyle w:val="hps"/>
-        </w:rPr>
-        <w:t>Figure 1</w:t>
-      </w:r>
-      <w:r>
-        <w:t>). Figures and tables are referenced in the text before they appear.</w:t>
-      </w:r>
-    </w:p>
-    <w:p>
-      <w:pPr>
-        <w:jc w:val="both"/>
-      </w:pPr>
+        <w:t>File</w:t>
+      </w:r>
+      <w:r>
+        <w:t>-Unity Communication</w:t>
+      </w:r>
+    </w:p>
+    <w:p>
+      <w:pPr>
+        <w:jc w:val="both"/>
+        <w:rPr>
+          <w:rStyle w:val="hps"/>
+        </w:rPr>
+      </w:pPr>
+      <w:r>
+        <w:rPr>
+          <w:rStyle w:val="hps"/>
+        </w:rPr>
+        <w:t>The communication between the task-programmer and the application is made via file reading. In this way we can configure how tasks and rests are scheduled.</w:t>
+      </w:r>
     </w:p>
     <w:p>
       <w:pPr>
         <w:jc w:val="center"/>
-      </w:pPr>
-      <w:r>
         <w:rPr>
           <w:noProof/>
           <w:lang w:bidi="ar-SA"/>
         </w:rPr>
+      </w:pPr>
+    </w:p>
+    <w:p>
+      <w:pPr>
+        <w:jc w:val="center"/>
+      </w:pPr>
+      <w:r>
+        <w:rPr>
+          <w:noProof/>
+          <w:lang w:bidi="ar-SA"/>
+        </w:rPr>
+        <w:drawing>
+          <wp:inline distT="0" distB="0" distL="0" distR="0">
+            <wp:extent cx="1552575" cy="1501140"/>
+            <wp:effectExtent l="0" t="0" r="0" b="0"/>
+            <wp:docPr id="6" name="Imagen 6"/>
+            <wp:cNvGraphicFramePr>
+              <a:graphicFrameLocks xmlns:a="http://schemas.openxmlformats.org/drawingml/2006/main" noChangeAspect="1"/>
+            </wp:cNvGraphicFramePr>
+            <a:graphic xmlns:a="http://schemas.openxmlformats.org/drawingml/2006/main">
+              <a:graphicData uri="http://schemas.openxmlformats.org/drawingml/2006/picture">
+                <pic:pic xmlns:pic="http://schemas.openxmlformats.org/drawingml/2006/picture">
+                  <pic:nvPicPr>
+                    <pic:cNvPr id="0" name="Picture 8"/>
+                    <pic:cNvPicPr>
+                      <a:picLocks noChangeAspect="1" noChangeArrowheads="1"/>
+                    </pic:cNvPicPr>
+                  </pic:nvPicPr>
+                  <pic:blipFill>
+                    <a:blip r:embed="rId10">
+                      <a:extLst>
+                        <a:ext uri="{28A0092B-C50C-407E-A947-70E740481C1C}">
+                          <a14:useLocalDpi xmlns:a14="http://schemas.microsoft.com/office/drawing/2010/main" val="0"/>
+                        </a:ext>
+                      </a:extLst>
+                    </a:blip>
+                    <a:srcRect/>
+                    <a:stretch>
+                      <a:fillRect/>
+                    </a:stretch>
+                  </pic:blipFill>
+                  <pic:spPr bwMode="auto">
+                    <a:xfrm>
+                      <a:off x="0" y="0"/>
+                      <a:ext cx="1552575" cy="1501140"/>
+                    </a:xfrm>
+                    <a:prstGeom prst="rect">
+                      <a:avLst/>
+                    </a:prstGeom>
+                    <a:noFill/>
+                    <a:ln>
+                      <a:noFill/>
+                    </a:ln>
+                  </pic:spPr>
+                </pic:pic>
+              </a:graphicData>
+            </a:graphic>
+          </wp:inline>
+        </w:drawing>
+      </w:r>
+    </w:p>
+    <w:p>
+      <w:pPr>
+        <w:pStyle w:val="Descripcin"/>
+        <w:jc w:val="both"/>
+      </w:pPr>
+      <w:r>
+        <w:t>Figure 3. Example of how the setup text file should look like.</w:t>
+      </w:r>
+    </w:p>
+    <w:p>
+      <w:pPr>
+        <w:rPr>
+          <w:rStyle w:val="hps"/>
+        </w:rPr>
+      </w:pPr>
+      <w:r>
+        <w:t xml:space="preserve">The file is found in </w:t>
+      </w:r>
+      <w:r>
+        <w:rPr>
+          <w:i/>
+        </w:rPr>
+        <w:t>“</w:t>
+      </w:r>
+      <w:r>
+        <w:rPr>
+          <w:i/>
+        </w:rPr>
+        <w:t>..</w:t>
+      </w:r>
+      <w:r>
+        <w:rPr>
+          <w:i/>
+        </w:rPr>
+        <w:t>./Assets/Files/”</w:t>
+      </w:r>
+      <w:r>
+        <w:rPr>
+          <w:i/>
+        </w:rPr>
+        <w:t xml:space="preserve"> </w:t>
+      </w:r>
+      <w:r>
+        <w:t xml:space="preserve">and its name should be </w:t>
+      </w:r>
+      <w:r>
+        <w:rPr>
+          <w:i/>
+        </w:rPr>
+        <w:t xml:space="preserve">“SetupFile.txt”. </w:t>
+      </w:r>
+      <w:r>
+        <w:t xml:space="preserve">The organization of this file is as depicted in figure 3. First, a integer N which value is the number of lines after its line. Then we have the actual setup. N setup lines can be written. In setup lines </w:t>
+      </w:r>
+      <w:r>
+        <w:t>first,</w:t>
+      </w:r>
+      <w:r>
+        <w:t xml:space="preserve"> it must be written either “TASK” or “REST” depending</w:t>
+      </w:r>
+      <w:r>
+        <w:t xml:space="preserve"> on the Unity scene we want to load. After that, a space and an integer must be written, representing the number of total seconds we want the scene to be active before changing to the next one.</w:t>
+      </w:r>
+    </w:p>
+    <w:p>
+      <w:pPr>
+        <w:jc w:val="both"/>
+      </w:pPr>
+    </w:p>
+    <w:p>
+      <w:pPr>
+        <w:jc w:val="both"/>
+      </w:pPr>
+    </w:p>
+    <w:p>
+      <w:pPr>
+        <w:pStyle w:val="Ttulo1"/>
+      </w:pPr>
+      <w:r>
+        <w:t>Main Program Architecture</w:t>
+      </w:r>
+    </w:p>
+    <w:p>
+      <w:r>
+        <w:t>Unity main program is divided into scenes. This scene is act as separated workspaces and graphical environments. It must be considered that we are working with Object Oriented programming, written in C# Scripts. Typically, data from one scenes’ objects is not shared unless we declare an object as non-destructible after the scene finishes. In this project that way of working had to be used and will be explained afterwards.</w:t>
+      </w:r>
+    </w:p>
+    <w:p>
+      <w:pPr>
+        <w:jc w:val="center"/>
+      </w:pPr>
+      <w:r>
+        <w:rPr>
+          <w:noProof/>
+          <w:lang w:bidi="ar-SA"/>
+        </w:rPr>
         <w:lastRenderedPageBreak/>
         <w:drawing>
-          <wp:inline distT="0" distB="0" distL="0" distR="0" wp14:anchorId="041C4352" wp14:editId="4B4F665C">
-            <wp:extent cx="4718050" cy="2113915"/>
-            <wp:effectExtent l="19050" t="0" r="6350" b="0"/>
-            <wp:docPr id="2" name="Picture 7"/>
+          <wp:inline distT="0" distB="0" distL="0" distR="0">
+            <wp:extent cx="4718685" cy="2113280"/>
+            <wp:effectExtent l="0" t="0" r="0" b="0"/>
+            <wp:docPr id="3" name="Imagen 3"/>
             <wp:cNvGraphicFramePr>
               <a:graphicFrameLocks xmlns:a="http://schemas.openxmlformats.org/drawingml/2006/main" noChangeAspect="1"/>
             </wp:cNvGraphicFramePr>
@@ -1342,7 +1119,13 @@
                     </pic:cNvPicPr>
                   </pic:nvPicPr>
                   <pic:blipFill>
-                    <a:blip r:embed="rId10" cstate="print"/>
+                    <a:blip r:embed="rId11">
+                      <a:extLst>
+                        <a:ext uri="{28A0092B-C50C-407E-A947-70E740481C1C}">
+                          <a14:useLocalDpi xmlns:a14="http://schemas.microsoft.com/office/drawing/2010/main" val="0"/>
+                        </a:ext>
+                      </a:extLst>
+                    </a:blip>
                     <a:srcRect/>
                     <a:stretch>
                       <a:fillRect/>
@@ -1351,17 +1134,14 @@
                   <pic:spPr bwMode="auto">
                     <a:xfrm>
                       <a:off x="0" y="0"/>
-                      <a:ext cx="4718050" cy="2113915"/>
+                      <a:ext cx="4718685" cy="2113280"/>
                     </a:xfrm>
                     <a:prstGeom prst="rect">
                       <a:avLst/>
                     </a:prstGeom>
                     <a:noFill/>
-                    <a:ln w="9525">
+                    <a:ln>
                       <a:noFill/>
-                      <a:miter lim="800000"/>
-                      <a:headEnd/>
-                      <a:tailEnd/>
                     </a:ln>
                   </pic:spPr>
                 </pic:pic>
@@ -1377,10 +1157,7 @@
         <w:jc w:val="both"/>
       </w:pPr>
       <w:r>
-        <w:t>Figure</w:t>
-      </w:r>
-      <w:r>
-        <w:t xml:space="preserve"> </w:t>
+        <w:t xml:space="preserve">Figure </w:t>
       </w:r>
       <w:fldSimple w:instr=" SEQ Slika \* ARABIC ">
         <w:r>
@@ -1391,75 +1168,181 @@
         </w:r>
       </w:fldSimple>
       <w:r>
-        <w:t xml:space="preserve">. </w:t>
-      </w:r>
-      <w:r>
-        <w:t xml:space="preserve">Example of a figure. Both grayscale and color figures are appropriate, but color figures should be printed in color when handing in the report. If figure is taken from some source, please indicate this by putting the source in the References section and by stating its reference number in the figure caption, e.g. </w:t>
-      </w:r>
-      <w:r>
-        <w:t>[1]</w:t>
+        <w:t xml:space="preserve">. Example of a figure. Both grayscale and color figures are appropriate, but color figures should be printed in color when handing in the report. If figure is taken from some source, please indicate this by putting the source in the References section and by stating its reference number in the figure caption, e.g. [1]. </w:t>
+      </w:r>
+    </w:p>
+    <w:p>
+      <w:pPr>
+        <w:jc w:val="both"/>
+      </w:pPr>
+    </w:p>
+    <w:p>
+      <w:pPr>
+        <w:jc w:val="both"/>
+        <w:rPr>
+          <w:rStyle w:val="hps"/>
+        </w:rPr>
+      </w:pPr>
+      <w:r>
+        <w:t>This project consists of 5 scenes:</w:t>
+      </w:r>
+    </w:p>
+    <w:p>
+      <w:pPr>
+        <w:pStyle w:val="Ttulo2"/>
+      </w:pPr>
+      <w:r>
+        <w:t>Start Scene</w:t>
+      </w:r>
+    </w:p>
+    <w:p>
+      <w:pPr>
+        <w:jc w:val="both"/>
+      </w:pPr>
+      <w:r>
+        <w:rPr>
+          <w:rStyle w:val="hps"/>
+        </w:rPr>
+        <w:t>Simple Scene in which we start with a black screen and white text in it telling the user to press spacebar to start the test. This Scene Jumps to “FileReaderScene”. This scene contains 1 class: StartManager, that implements the input reading.</w:t>
+      </w:r>
+    </w:p>
+    <w:p>
+      <w:pPr>
+        <w:pStyle w:val="Ttulo2"/>
+      </w:pPr>
+      <w:r>
+        <w:t>FileReaderScene</w:t>
+      </w:r>
+    </w:p>
+    <w:p>
+      <w:pPr>
+        <w:jc w:val="both"/>
+      </w:pPr>
+      <w:r>
+        <w:rPr>
+          <w:rStyle w:val="hps"/>
+        </w:rPr>
+        <w:t>This is a</w:t>
+      </w:r>
+      <w:r>
+        <w:rPr>
+          <w:rStyle w:val="hps"/>
+        </w:rPr>
+        <w:t xml:space="preserve"> transitory yet important scene</w:t>
       </w:r>
       <w:r>
         <w:t>.</w:t>
       </w:r>
       <w:r>
+        <w:t xml:space="preserve"> During the execution of this scene, three scripts will be executed:</w:t>
+      </w:r>
+    </w:p>
+    <w:p>
+      <w:pPr>
+        <w:pStyle w:val="Prrafodelista"/>
+        <w:numPr>
+          <w:ilvl w:val="0"/>
+          <w:numId w:val="8"/>
+        </w:numPr>
+        <w:jc w:val="both"/>
+      </w:pPr>
+      <w:r>
+        <w:t xml:space="preserve">FileReader: Attached to FileReader GameObject it reads the file mentioned in section 3.2. It loads a bi-dimensional array. First row’s values are either 0s or 1s, 0 for rest and 1 for task, the second row is filled with the time value of the </w:t>
+      </w:r>
+      <w:r>
+        <w:rPr>
+          <w:i/>
+        </w:rPr>
+        <w:t>ith</w:t>
+      </w:r>
+      <w:r>
+        <w:t xml:space="preserve"> row in the file. On finishing read, this array is passed to SceneLoader object.</w:t>
+      </w:r>
+    </w:p>
+    <w:p>
+      <w:pPr>
+        <w:pStyle w:val="Prrafodelista"/>
+        <w:numPr>
+          <w:ilvl w:val="0"/>
+          <w:numId w:val="8"/>
+        </w:numPr>
+        <w:jc w:val="both"/>
+      </w:pPr>
+      <w:r>
+        <w:t>SceneLoader: Created at the start of the scene, it is not destroyed after the scene changes, it is only destroyed when the execution of the Unity program is finished.</w:t>
+      </w:r>
+      <w:r>
+        <w:t xml:space="preserve"> It stores the task/rest time array. This script is also responsible for scene switching according to the values stored.</w:t>
+      </w:r>
+      <w:r>
+        <w:t xml:space="preserve"> It performs this task by using the Unity method </w:t>
+      </w:r>
+      <w:r>
+        <w:rPr>
+          <w:i/>
+        </w:rPr>
+        <w:t>Invoke()</w:t>
+      </w:r>
+      <w:r>
+        <w:t xml:space="preserve"> which allows the user to make a delayed call to a function of their choice after a given time.</w:t>
+      </w:r>
+    </w:p>
+    <w:p>
+      <w:pPr>
+        <w:pStyle w:val="Prrafodelista"/>
+        <w:numPr>
+          <w:ilvl w:val="0"/>
+          <w:numId w:val="8"/>
+        </w:numPr>
+        <w:jc w:val="both"/>
+      </w:pPr>
+      <w:r>
+        <w:t xml:space="preserve">TCPServer: The Object containing this script is also created at the beginning of the scene, and it is not destroyed after the scene concludes. After </w:t>
+      </w:r>
+      <w:r>
+        <w:t>its</w:t>
+      </w:r>
+      <w:bookmarkStart w:id="1" w:name="_GoBack"/>
+      <w:bookmarkEnd w:id="1"/>
+      <w:r>
+        <w:t xml:space="preserve"> creation, it sets up all the parameters for creating a server and then starts a parallel thread to run that server. (That way, Unity thread will not be stopped when the server is waiting for connection or to send information). The object is killed when execution ends and so is the thread, by a control variable stored in the main unity thread.</w:t>
+      </w:r>
+    </w:p>
+    <w:p>
+      <w:pPr>
+        <w:pStyle w:val="Ttulo2"/>
+      </w:pPr>
+      <w:r>
+        <w:t>&lt;Subsection 2.1&gt;</w:t>
+      </w:r>
+    </w:p>
+    <w:p>
+      <w:pPr>
+        <w:jc w:val="both"/>
+      </w:pPr>
+      <w:r>
+        <w:rPr>
+          <w:rStyle w:val="hps"/>
+        </w:rPr>
+        <w:t>This</w:t>
+      </w:r>
+      <w:r>
         <w:t xml:space="preserve"> </w:t>
       </w:r>
-    </w:p>
-    <w:p>
-      <w:pPr>
-        <w:jc w:val="both"/>
-      </w:pPr>
-    </w:p>
-    <w:p>
-      <w:pPr>
-        <w:jc w:val="both"/>
-      </w:pPr>
-      <w:r>
-        <w:t>If the report describes some practical work, rather than literature review</w:t>
-      </w:r>
-      <w:r>
-        <w:t>, this section and other specific sections describe the methods (your approach to solving the problem and rationale underlying your decisions – materials, models, architecture, design, implementation, interfaces, tools etc.), results obtained by solving the problem, discussion of the results (what do results mean, limitations of the results, potential generalizations of the results outside of the scope in which they were obtained …). Some particularly interesting source code excerpts</w:t>
-      </w:r>
-      <w:r>
-        <w:t xml:space="preserve">, </w:t>
-      </w:r>
-      <w:r>
-        <w:t>pseudocode of the algorithms etc. may be included in the main text of the report, in the form of figures</w:t>
-      </w:r>
-      <w:r>
-        <w:t>.</w:t>
+      <w:r>
+        <w:rPr>
+          <w:rStyle w:val="hps"/>
+        </w:rPr>
+        <w:t>is a specific</w:t>
       </w:r>
       <w:r>
         <w:t xml:space="preserve"> </w:t>
       </w:r>
-      <w:proofErr w:type="gramStart"/>
-      <w:r>
-        <w:t>Particular attention</w:t>
-      </w:r>
-      <w:proofErr w:type="gramEnd"/>
-      <w:r>
-        <w:t xml:space="preserve"> should be paid to the fact that the report is not just description of functionality for the user and how the user can work with the developed solution; rather, the report should also include explanation of key things for understanding how your solution was designed and developed from the technical, engineering standpoint, what are the key components and how these components mutually interact in the developed solution. Key components from the design and development side can be related to: classes in the object-oriented model, processes/threads if concurrency is involved, potential specific algorithms which were used in implementation of key parts of the solution, structures of input/output data/files, database model, organization of source code files etc. In this sense, it is common and expected to see some technical diagrams and descriptions, like </w:t>
-      </w:r>
-      <w:r>
-        <w:rPr>
-          <w:lang w:val="hr-HR"/>
-        </w:rPr>
-        <w:t>class diagrams, state machines, flow diagrams, interaction diagrams in Unified Modelling Language (UML), description of the structure of communication messages, entity-relationship models, algorithm pseudocodes etc.</w:t>
-      </w:r>
-    </w:p>
-    <w:p>
-      <w:pPr>
-        <w:jc w:val="both"/>
-        <w:rPr>
-          <w:rStyle w:val="hps"/>
-        </w:rPr>
-      </w:pPr>
-      <w:r>
-        <w:rPr>
-          <w:rStyle w:val="hps"/>
-        </w:rPr>
-        <w:t>If the</w:t>
+      <w:r>
+        <w:rPr>
+          <w:rStyle w:val="hps"/>
+        </w:rPr>
+        <w:t>section which</w:t>
       </w:r>
       <w:r>
         <w:t xml:space="preserve"> </w:t>
@@ -1468,7 +1351,7 @@
         <w:rPr>
           <w:rStyle w:val="hps"/>
         </w:rPr>
-        <w:t>report dominantly represents the review of the literature</w:t>
+        <w:t>depends on the</w:t>
       </w:r>
       <w:r>
         <w:t xml:space="preserve"> </w:t>
@@ -1477,7 +1360,7 @@
         <w:rPr>
           <w:rStyle w:val="hps"/>
         </w:rPr>
-        <w:t>on</w:t>
+        <w:t>topic that is being</w:t>
       </w:r>
       <w:r>
         <w:t xml:space="preserve"> </w:t>
@@ -1486,33 +1369,7 @@
         <w:rPr>
           <w:rStyle w:val="hps"/>
         </w:rPr>
-        <w:t xml:space="preserve">a </w:t>
-      </w:r>
-      <w:proofErr w:type="gramStart"/>
-      <w:r>
-        <w:rPr>
-          <w:rStyle w:val="hps"/>
-        </w:rPr>
-        <w:t>particular topic</w:t>
-      </w:r>
-      <w:proofErr w:type="gramEnd"/>
-      <w:r>
-        <w:t xml:space="preserve">, then the </w:t>
-      </w:r>
-      <w:r>
-        <w:rPr>
-          <w:rStyle w:val="hps"/>
-        </w:rPr>
-        <w:t>concept of the report is</w:t>
-      </w:r>
-      <w:r>
-        <w:t xml:space="preserve">, of course, </w:t>
-      </w:r>
-      <w:r>
-        <w:rPr>
-          <w:rStyle w:val="hps"/>
-        </w:rPr>
-        <w:t>different.</w:t>
+        <w:t>discussed in the report.</w:t>
       </w:r>
       <w:r>
         <w:t xml:space="preserve"> </w:t>
@@ -1521,7 +1378,7 @@
         <w:rPr>
           <w:rStyle w:val="hps"/>
         </w:rPr>
-        <w:t>During the</w:t>
+        <w:t>Therefore,</w:t>
       </w:r>
       <w:r>
         <w:t xml:space="preserve"> </w:t>
@@ -1530,7 +1387,7 @@
         <w:rPr>
           <w:rStyle w:val="hps"/>
         </w:rPr>
-        <w:t>extraction and</w:t>
+        <w:t>it should be given</w:t>
       </w:r>
       <w:r>
         <w:t xml:space="preserve"> </w:t>
@@ -1539,7 +1396,7 @@
         <w:rPr>
           <w:rStyle w:val="hps"/>
         </w:rPr>
-        <w:t>synthesis of text</w:t>
+        <w:t>an appropriate title and</w:t>
       </w:r>
       <w:r>
         <w:t xml:space="preserve"> </w:t>
@@ -1548,16 +1405,7 @@
         <w:rPr>
           <w:rStyle w:val="hps"/>
         </w:rPr>
-        <w:t>from various literature sources</w:t>
-      </w:r>
-      <w:r>
-        <w:t xml:space="preserve">, and </w:t>
-      </w:r>
-      <w:r>
-        <w:rPr>
-          <w:rStyle w:val="hps"/>
-        </w:rPr>
-        <w:t>insertion</w:t>
+        <w:t>its body</w:t>
       </w:r>
       <w:r>
         <w:t xml:space="preserve"> </w:t>
@@ -1566,7 +1414,7 @@
         <w:rPr>
           <w:rStyle w:val="hps"/>
         </w:rPr>
-        <w:t>of the text</w:t>
+        <w:t>should contain</w:t>
       </w:r>
       <w:r>
         <w:t xml:space="preserve"> </w:t>
@@ -1575,7 +1423,7 @@
         <w:rPr>
           <w:rStyle w:val="hps"/>
         </w:rPr>
-        <w:t>in</w:t>
+        <w:t>appropriate text</w:t>
       </w:r>
       <w:r>
         <w:t xml:space="preserve"> </w:t>
@@ -1584,7 +1432,29 @@
         <w:rPr>
           <w:rStyle w:val="hps"/>
         </w:rPr>
-        <w:t>the essay, the authors should</w:t>
+        <w:t>and images.</w:t>
+      </w:r>
+      <w:r>
+        <w:t xml:space="preserve"> Of course, whether the report will have subsections or not is the author’s decision.</w:t>
+      </w:r>
+    </w:p>
+    <w:p>
+      <w:pPr>
+        <w:pStyle w:val="Ttulo2"/>
+      </w:pPr>
+      <w:r>
+        <w:t>&lt;Subsection 2.1&gt;</w:t>
+      </w:r>
+    </w:p>
+    <w:p>
+      <w:pPr>
+        <w:jc w:val="both"/>
+      </w:pPr>
+      <w:r>
+        <w:rPr>
+          <w:rStyle w:val="hps"/>
+        </w:rPr>
+        <w:t>This</w:t>
       </w:r>
       <w:r>
         <w:t xml:space="preserve"> </w:t>
@@ -1593,7 +1463,7 @@
         <w:rPr>
           <w:rStyle w:val="hps"/>
         </w:rPr>
-        <w:t>ensure that the text</w:t>
+        <w:t>is a specific</w:t>
       </w:r>
       <w:r>
         <w:t xml:space="preserve"> </w:t>
@@ -1602,7 +1472,7 @@
         <w:rPr>
           <w:rStyle w:val="hps"/>
         </w:rPr>
-        <w:t>has a clear</w:t>
+        <w:t>section which</w:t>
       </w:r>
       <w:r>
         <w:t xml:space="preserve"> </w:t>
@@ -1611,7 +1481,7 @@
         <w:rPr>
           <w:rStyle w:val="hps"/>
         </w:rPr>
-        <w:t>organization that</w:t>
+        <w:t>depends on the</w:t>
       </w:r>
       <w:r>
         <w:t xml:space="preserve"> </w:t>
@@ -1620,7 +1490,7 @@
         <w:rPr>
           <w:rStyle w:val="hps"/>
         </w:rPr>
-        <w:t>is reflected</w:t>
+        <w:t>topic that is being</w:t>
       </w:r>
       <w:r>
         <w:t xml:space="preserve"> </w:t>
@@ -1629,7 +1499,7 @@
         <w:rPr>
           <w:rStyle w:val="hps"/>
         </w:rPr>
-        <w:t>in the titles of</w:t>
+        <w:t>discussed in the report.</w:t>
       </w:r>
       <w:r>
         <w:t xml:space="preserve"> </w:t>
@@ -1638,7 +1508,7 @@
         <w:rPr>
           <w:rStyle w:val="hps"/>
         </w:rPr>
-        <w:t>the sections.</w:t>
+        <w:t>Therefore,</w:t>
       </w:r>
       <w:r>
         <w:t xml:space="preserve"> </w:t>
@@ -1647,7 +1517,7 @@
         <w:rPr>
           <w:rStyle w:val="hps"/>
         </w:rPr>
-        <w:t>In</w:t>
+        <w:t>it should be given</w:t>
       </w:r>
       <w:r>
         <w:t xml:space="preserve"> </w:t>
@@ -1656,7 +1526,7 @@
         <w:rPr>
           <w:rStyle w:val="hps"/>
         </w:rPr>
-        <w:t>this sense, the</w:t>
+        <w:t>an appropriate title and</w:t>
       </w:r>
       <w:r>
         <w:t xml:space="preserve"> </w:t>
@@ -1665,7 +1535,7 @@
         <w:rPr>
           <w:rStyle w:val="hps"/>
         </w:rPr>
-        <w:t>texts</w:t>
+        <w:t>its body</w:t>
       </w:r>
       <w:r>
         <w:t xml:space="preserve"> </w:t>
@@ -1674,7 +1544,7 @@
         <w:rPr>
           <w:rStyle w:val="hps"/>
         </w:rPr>
-        <w:t>you read</w:t>
+        <w:t>should contain</w:t>
       </w:r>
       <w:r>
         <w:t xml:space="preserve"> </w:t>
@@ -1683,7 +1553,7 @@
         <w:rPr>
           <w:rStyle w:val="hps"/>
         </w:rPr>
-        <w:t>from various sources</w:t>
+        <w:t>appropriate text</w:t>
       </w:r>
       <w:r>
         <w:t xml:space="preserve"> </w:t>
@@ -1692,210 +1562,10 @@
         <w:rPr>
           <w:rStyle w:val="hps"/>
         </w:rPr>
-        <w:t>may be necessary to</w:t>
-      </w:r>
-      <w:r>
-        <w:t xml:space="preserve"> </w:t>
-      </w:r>
-      <w:r>
-        <w:rPr>
-          <w:rStyle w:val="hps"/>
-        </w:rPr>
-        <w:t>reorganize</w:t>
-      </w:r>
-      <w:r>
-        <w:t xml:space="preserve">, </w:t>
-      </w:r>
-      <w:r>
-        <w:rPr>
-          <w:rStyle w:val="hps"/>
-        </w:rPr>
-        <w:t>to obtain a</w:t>
-      </w:r>
-      <w:r>
-        <w:t xml:space="preserve"> </w:t>
-      </w:r>
-      <w:r>
-        <w:rPr>
-          <w:rStyle w:val="hps"/>
-        </w:rPr>
-        <w:t>clear structure of the</w:t>
-      </w:r>
-      <w:r>
-        <w:t xml:space="preserve"> </w:t>
-      </w:r>
-      <w:r>
-        <w:rPr>
-          <w:rStyle w:val="hps"/>
-        </w:rPr>
-        <w:t xml:space="preserve">report. Number of literature sources should be considerably richer than in the practically oriented report; </w:t>
-      </w:r>
-      <w:proofErr w:type="gramStart"/>
-      <w:r>
-        <w:rPr>
-          <w:rStyle w:val="hps"/>
-        </w:rPr>
-        <w:t>typically</w:t>
-      </w:r>
-      <w:proofErr w:type="gramEnd"/>
-      <w:r>
-        <w:rPr>
-          <w:rStyle w:val="hps"/>
-        </w:rPr>
-        <w:t xml:space="preserve"> a couple of dozen sources are expected. Literature review is more than just extraction of important parts of text from these sources, but also includes synthesis and organization of the findings </w:t>
-      </w:r>
-      <w:proofErr w:type="gramStart"/>
-      <w:r>
-        <w:rPr>
-          <w:rStyle w:val="hps"/>
-        </w:rPr>
-        <w:t>in order to</w:t>
-      </w:r>
-      <w:proofErr w:type="gramEnd"/>
-      <w:r>
-        <w:rPr>
-          <w:rStyle w:val="hps"/>
-        </w:rPr>
-        <w:t xml:space="preserve"> best address the purpose of the authors’ report. It is not uncommon to have tables of the reviewed works, in which findings are organized according to the criteria that are important for the authors’ topic of the report.</w:t>
-      </w:r>
-    </w:p>
-    <w:p>
-      <w:pPr>
-        <w:pStyle w:val="Ttulo2"/>
-      </w:pPr>
-      <w:r>
-        <w:t>&lt;Subsection 2.1&gt;</w:t>
-      </w:r>
-    </w:p>
-    <w:p>
-      <w:pPr>
-        <w:jc w:val="both"/>
-      </w:pPr>
-      <w:r>
-        <w:rPr>
-          <w:rStyle w:val="hps"/>
-        </w:rPr>
-        <w:t>This</w:t>
-      </w:r>
-      <w:r>
-        <w:t xml:space="preserve"> </w:t>
-      </w:r>
-      <w:r>
-        <w:rPr>
-          <w:rStyle w:val="hps"/>
-        </w:rPr>
-        <w:t>is a specific</w:t>
-      </w:r>
-      <w:r>
-        <w:t xml:space="preserve"> </w:t>
-      </w:r>
-      <w:r>
-        <w:rPr>
-          <w:rStyle w:val="hps"/>
-        </w:rPr>
-        <w:t>section which</w:t>
-      </w:r>
-      <w:r>
-        <w:t xml:space="preserve"> </w:t>
-      </w:r>
-      <w:r>
-        <w:rPr>
-          <w:rStyle w:val="hps"/>
-        </w:rPr>
-        <w:t>depends on the</w:t>
-      </w:r>
-      <w:r>
-        <w:t xml:space="preserve"> </w:t>
-      </w:r>
-      <w:r>
-        <w:rPr>
-          <w:rStyle w:val="hps"/>
-        </w:rPr>
-        <w:t>topic that is being</w:t>
-      </w:r>
-      <w:r>
-        <w:t xml:space="preserve"> </w:t>
-      </w:r>
-      <w:r>
-        <w:rPr>
-          <w:rStyle w:val="hps"/>
-        </w:rPr>
-        <w:t>discussed in the report.</w:t>
-      </w:r>
-      <w:r>
-        <w:t xml:space="preserve"> </w:t>
-      </w:r>
-      <w:r>
-        <w:rPr>
-          <w:rStyle w:val="hps"/>
-        </w:rPr>
-        <w:t>Therefore,</w:t>
-      </w:r>
-      <w:r>
-        <w:t xml:space="preserve"> </w:t>
-      </w:r>
-      <w:r>
-        <w:rPr>
-          <w:rStyle w:val="hps"/>
-        </w:rPr>
-        <w:t>it should be given</w:t>
-      </w:r>
-      <w:r>
-        <w:t xml:space="preserve"> </w:t>
-      </w:r>
-      <w:r>
-        <w:rPr>
-          <w:rStyle w:val="hps"/>
-        </w:rPr>
-        <w:t>an appropriate title and</w:t>
-      </w:r>
-      <w:r>
-        <w:t xml:space="preserve"> </w:t>
-      </w:r>
-      <w:r>
-        <w:rPr>
-          <w:rStyle w:val="hps"/>
-        </w:rPr>
-        <w:t>its body</w:t>
-      </w:r>
-      <w:r>
-        <w:t xml:space="preserve"> </w:t>
-      </w:r>
-      <w:r>
-        <w:rPr>
-          <w:rStyle w:val="hps"/>
-        </w:rPr>
-        <w:t>should contain</w:t>
-      </w:r>
-      <w:r>
-        <w:t xml:space="preserve"> </w:t>
-      </w:r>
-      <w:r>
-        <w:rPr>
-          <w:rStyle w:val="hps"/>
-        </w:rPr>
-        <w:t>appropriate text</w:t>
-      </w:r>
-      <w:r>
-        <w:t xml:space="preserve"> </w:t>
-      </w:r>
-      <w:r>
-        <w:rPr>
-          <w:rStyle w:val="hps"/>
-        </w:rPr>
-        <w:t>and images</w:t>
-      </w:r>
-      <w:r>
-        <w:rPr>
-          <w:rStyle w:val="hps"/>
-        </w:rPr>
-        <w:t>.</w:t>
-      </w:r>
-      <w:r>
-        <w:t xml:space="preserve"> </w:t>
-      </w:r>
-      <w:r>
-        <w:t>Of course, whether the report will have subsections or not is the author’s decision.</w:t>
+        <w:t>and images.</w:t>
+      </w:r>
+      <w:r>
+        <w:t xml:space="preserve"> Of course, whether the report will have subsections or not is the author’s decision.</w:t>
       </w:r>
     </w:p>
     <w:p>
@@ -1908,7 +1578,6 @@
         <w:pStyle w:val="Ttulo1"/>
       </w:pPr>
       <w:r>
-        <w:lastRenderedPageBreak/>
         <w:t>Conclusion</w:t>
       </w:r>
     </w:p>
@@ -1968,39 +1637,7 @@
           <w:sz w:val="18"/>
           <w:szCs w:val="18"/>
         </w:rPr>
-        <w:t xml:space="preserve">Wang </w:t>
-      </w:r>
-      <w:proofErr w:type="spellStart"/>
-      <w:r>
-        <w:rPr>
-          <w:sz w:val="18"/>
-          <w:szCs w:val="18"/>
-        </w:rPr>
-        <w:t>Xuanyi</w:t>
-      </w:r>
-      <w:proofErr w:type="spellEnd"/>
-      <w:r>
-        <w:rPr>
-          <w:sz w:val="18"/>
-          <w:szCs w:val="18"/>
-        </w:rPr>
-        <w:t xml:space="preserve">, Unity </w:t>
-      </w:r>
-      <w:proofErr w:type="spellStart"/>
-      <w:r>
-        <w:rPr>
-          <w:sz w:val="18"/>
-          <w:szCs w:val="18"/>
-        </w:rPr>
-        <w:t>verview</w:t>
-      </w:r>
-      <w:proofErr w:type="spellEnd"/>
-      <w:r>
-        <w:rPr>
-          <w:sz w:val="18"/>
-          <w:szCs w:val="18"/>
-        </w:rPr>
-        <w:t xml:space="preserve"> of basic concepts [online]</w:t>
+        <w:t>Wang Xuanyi, Unity verview of basic concepts [online]</w:t>
       </w:r>
     </w:p>
     <w:p>
@@ -2022,7 +1659,7 @@
         </w:rPr>
         <w:tab/>
       </w:r>
-      <w:hyperlink r:id="rId11" w:history="1">
+      <w:hyperlink r:id="rId12" w:history="1">
         <w:r>
           <w:rPr>
             <w:rStyle w:val="Hipervnculo"/>
@@ -2200,21 +1837,12 @@
         </w:rPr>
         <w:t xml:space="preserve"> </w:t>
       </w:r>
-      <w:proofErr w:type="spellStart"/>
-      <w:r>
-        <w:rPr>
-          <w:sz w:val="18"/>
-          <w:szCs w:val="18"/>
-        </w:rPr>
-        <w:t>Fossum</w:t>
-      </w:r>
-      <w:proofErr w:type="spellEnd"/>
-      <w:r>
-        <w:rPr>
-          <w:sz w:val="18"/>
-          <w:szCs w:val="18"/>
-        </w:rPr>
-        <w:t>, “Energy Band Distortion in Highly Doped Silicon”, IEEE Trans</w:t>
+      <w:r>
+        <w:rPr>
+          <w:sz w:val="18"/>
+          <w:szCs w:val="18"/>
+        </w:rPr>
+        <w:t>Fossum, “Energy Band Distortion in Highly Doped Silicon”, IEEE Trans</w:t>
       </w:r>
       <w:r>
         <w:rPr>
@@ -2388,23 +2016,7 @@
           <w:sz w:val="18"/>
           <w:szCs w:val="18"/>
         </w:rPr>
-        <w:t xml:space="preserve">G. </w:t>
-      </w:r>
-      <w:proofErr w:type="spellStart"/>
-      <w:r>
-        <w:rPr>
-          <w:sz w:val="18"/>
-          <w:szCs w:val="18"/>
-        </w:rPr>
-        <w:t>Brandli</w:t>
-      </w:r>
-      <w:proofErr w:type="spellEnd"/>
-      <w:r>
-        <w:rPr>
-          <w:sz w:val="18"/>
-          <w:szCs w:val="18"/>
-        </w:rPr>
-        <w:t xml:space="preserve"> and M. Dick, “Alternating current fed power</w:t>
+        <w:t>G. Brandli and M. Dick, “Alternating current fed power</w:t>
       </w:r>
       <w:r>
         <w:rPr>
@@ -2466,23 +2078,7 @@
           <w:sz w:val="18"/>
           <w:szCs w:val="18"/>
         </w:rPr>
-        <w:t xml:space="preserve">E. E. </w:t>
-      </w:r>
-      <w:proofErr w:type="spellStart"/>
-      <w:r>
-        <w:rPr>
-          <w:sz w:val="18"/>
-          <w:szCs w:val="18"/>
-        </w:rPr>
-        <w:t>Reber</w:t>
-      </w:r>
-      <w:proofErr w:type="spellEnd"/>
-      <w:r>
-        <w:rPr>
-          <w:sz w:val="18"/>
-          <w:szCs w:val="18"/>
-        </w:rPr>
-        <w:t>, R. L. Mitchell, and C. J. Carter, “Oxygen</w:t>
+        <w:t>E. E. Reber, R. L. Mitchell, and C. J. Carter, “Oxygen</w:t>
       </w:r>
       <w:r>
         <w:rPr>
@@ -2649,23 +2245,7 @@
           <w:sz w:val="18"/>
           <w:szCs w:val="18"/>
         </w:rPr>
-        <w:t xml:space="preserve">S. L. </w:t>
-      </w:r>
-      <w:proofErr w:type="spellStart"/>
-      <w:r>
-        <w:rPr>
-          <w:sz w:val="18"/>
-          <w:szCs w:val="18"/>
-        </w:rPr>
-        <w:t>Talleen</w:t>
-      </w:r>
-      <w:proofErr w:type="spellEnd"/>
-      <w:r>
-        <w:rPr>
-          <w:sz w:val="18"/>
-          <w:szCs w:val="18"/>
-        </w:rPr>
-        <w:t>. (</w:t>
+        <w:t>S. L. Talleen. (</w:t>
       </w:r>
       <w:r>
         <w:rPr>
@@ -2831,7 +2411,6 @@
         <w:docPartUnique/>
       </w:docPartObj>
     </w:sdtPr>
-    <w:sdtEndPr/>
     <w:sdtContent>
       <w:p>
         <w:pPr>
@@ -2851,7 +2430,7 @@
           <w:rPr>
             <w:noProof/>
           </w:rPr>
-          <w:t>2</w:t>
+          <w:t>5</w:t>
         </w:r>
         <w:r>
           <w:rPr>
@@ -3005,6 +2584,92 @@
     </w:lvl>
   </w:abstractNum>
   <w:abstractNum w:abstractNumId="1" w15:restartNumberingAfterBreak="0">
+    <w:nsid w:val="09AF413D"/>
+    <w:multiLevelType w:val="hybridMultilevel"/>
+    <w:tmpl w:val="FC0AC02C"/>
+    <w:lvl w:ilvl="0" w:tplc="0C0A000F">
+      <w:start w:val="1"/>
+      <w:numFmt w:val="decimal"/>
+      <w:lvlText w:val="%1."/>
+      <w:lvlJc w:val="left"/>
+      <w:pPr>
+        <w:ind w:left="720" w:hanging="360"/>
+      </w:pPr>
+    </w:lvl>
+    <w:lvl w:ilvl="1" w:tplc="0C0A0019" w:tentative="1">
+      <w:start w:val="1"/>
+      <w:numFmt w:val="lowerLetter"/>
+      <w:lvlText w:val="%2."/>
+      <w:lvlJc w:val="left"/>
+      <w:pPr>
+        <w:ind w:left="1440" w:hanging="360"/>
+      </w:pPr>
+    </w:lvl>
+    <w:lvl w:ilvl="2" w:tplc="0C0A001B" w:tentative="1">
+      <w:start w:val="1"/>
+      <w:numFmt w:val="lowerRoman"/>
+      <w:lvlText w:val="%3."/>
+      <w:lvlJc w:val="right"/>
+      <w:pPr>
+        <w:ind w:left="2160" w:hanging="180"/>
+      </w:pPr>
+    </w:lvl>
+    <w:lvl w:ilvl="3" w:tplc="0C0A000F" w:tentative="1">
+      <w:start w:val="1"/>
+      <w:numFmt w:val="decimal"/>
+      <w:lvlText w:val="%4."/>
+      <w:lvlJc w:val="left"/>
+      <w:pPr>
+        <w:ind w:left="2880" w:hanging="360"/>
+      </w:pPr>
+    </w:lvl>
+    <w:lvl w:ilvl="4" w:tplc="0C0A0019" w:tentative="1">
+      <w:start w:val="1"/>
+      <w:numFmt w:val="lowerLetter"/>
+      <w:lvlText w:val="%5."/>
+      <w:lvlJc w:val="left"/>
+      <w:pPr>
+        <w:ind w:left="3600" w:hanging="360"/>
+      </w:pPr>
+    </w:lvl>
+    <w:lvl w:ilvl="5" w:tplc="0C0A001B" w:tentative="1">
+      <w:start w:val="1"/>
+      <w:numFmt w:val="lowerRoman"/>
+      <w:lvlText w:val="%6."/>
+      <w:lvlJc w:val="right"/>
+      <w:pPr>
+        <w:ind w:left="4320" w:hanging="180"/>
+      </w:pPr>
+    </w:lvl>
+    <w:lvl w:ilvl="6" w:tplc="0C0A000F" w:tentative="1">
+      <w:start w:val="1"/>
+      <w:numFmt w:val="decimal"/>
+      <w:lvlText w:val="%7."/>
+      <w:lvlJc w:val="left"/>
+      <w:pPr>
+        <w:ind w:left="5040" w:hanging="360"/>
+      </w:pPr>
+    </w:lvl>
+    <w:lvl w:ilvl="7" w:tplc="0C0A0019" w:tentative="1">
+      <w:start w:val="1"/>
+      <w:numFmt w:val="lowerLetter"/>
+      <w:lvlText w:val="%8."/>
+      <w:lvlJc w:val="left"/>
+      <w:pPr>
+        <w:ind w:left="5760" w:hanging="360"/>
+      </w:pPr>
+    </w:lvl>
+    <w:lvl w:ilvl="8" w:tplc="0C0A001B" w:tentative="1">
+      <w:start w:val="1"/>
+      <w:numFmt w:val="lowerRoman"/>
+      <w:lvlText w:val="%9."/>
+      <w:lvlJc w:val="right"/>
+      <w:pPr>
+        <w:ind w:left="6480" w:hanging="180"/>
+      </w:pPr>
+    </w:lvl>
+  </w:abstractNum>
+  <w:abstractNum w:abstractNumId="2" w15:restartNumberingAfterBreak="0">
     <w:nsid w:val="29D10350"/>
     <w:multiLevelType w:val="hybridMultilevel"/>
     <w:tmpl w:val="8B245624"/>
@@ -3090,7 +2755,120 @@
       </w:pPr>
     </w:lvl>
   </w:abstractNum>
-  <w:abstractNum w:abstractNumId="2" w15:restartNumberingAfterBreak="0">
+  <w:abstractNum w:abstractNumId="3" w15:restartNumberingAfterBreak="0">
+    <w:nsid w:val="4EE90664"/>
+    <w:multiLevelType w:val="hybridMultilevel"/>
+    <w:tmpl w:val="772C49DE"/>
+    <w:lvl w:ilvl="0" w:tplc="B84483B0">
+      <w:start w:val="2"/>
+      <w:numFmt w:val="bullet"/>
+      <w:lvlText w:val="-"/>
+      <w:lvlJc w:val="left"/>
+      <w:pPr>
+        <w:ind w:left="1080" w:hanging="360"/>
+      </w:pPr>
+      <w:rPr>
+        <w:rFonts w:ascii="Calibri" w:eastAsia="Times New Roman" w:hAnsi="Calibri" w:cs="Calibri" w:hint="default"/>
+      </w:rPr>
+    </w:lvl>
+    <w:lvl w:ilvl="1" w:tplc="0C0A0003" w:tentative="1">
+      <w:start w:val="1"/>
+      <w:numFmt w:val="bullet"/>
+      <w:lvlText w:val="o"/>
+      <w:lvlJc w:val="left"/>
+      <w:pPr>
+        <w:ind w:left="1800" w:hanging="360"/>
+      </w:pPr>
+      <w:rPr>
+        <w:rFonts w:ascii="Courier New" w:hAnsi="Courier New" w:cs="Courier New" w:hint="default"/>
+      </w:rPr>
+    </w:lvl>
+    <w:lvl w:ilvl="2" w:tplc="0C0A0005" w:tentative="1">
+      <w:start w:val="1"/>
+      <w:numFmt w:val="bullet"/>
+      <w:lvlText w:val=""/>
+      <w:lvlJc w:val="left"/>
+      <w:pPr>
+        <w:ind w:left="2520" w:hanging="360"/>
+      </w:pPr>
+      <w:rPr>
+        <w:rFonts w:ascii="Wingdings" w:hAnsi="Wingdings" w:hint="default"/>
+      </w:rPr>
+    </w:lvl>
+    <w:lvl w:ilvl="3" w:tplc="0C0A0001" w:tentative="1">
+      <w:start w:val="1"/>
+      <w:numFmt w:val="bullet"/>
+      <w:lvlText w:val=""/>
+      <w:lvlJc w:val="left"/>
+      <w:pPr>
+        <w:ind w:left="3240" w:hanging="360"/>
+      </w:pPr>
+      <w:rPr>
+        <w:rFonts w:ascii="Symbol" w:hAnsi="Symbol" w:hint="default"/>
+      </w:rPr>
+    </w:lvl>
+    <w:lvl w:ilvl="4" w:tplc="0C0A0003" w:tentative="1">
+      <w:start w:val="1"/>
+      <w:numFmt w:val="bullet"/>
+      <w:lvlText w:val="o"/>
+      <w:lvlJc w:val="left"/>
+      <w:pPr>
+        <w:ind w:left="3960" w:hanging="360"/>
+      </w:pPr>
+      <w:rPr>
+        <w:rFonts w:ascii="Courier New" w:hAnsi="Courier New" w:cs="Courier New" w:hint="default"/>
+      </w:rPr>
+    </w:lvl>
+    <w:lvl w:ilvl="5" w:tplc="0C0A0005" w:tentative="1">
+      <w:start w:val="1"/>
+      <w:numFmt w:val="bullet"/>
+      <w:lvlText w:val=""/>
+      <w:lvlJc w:val="left"/>
+      <w:pPr>
+        <w:ind w:left="4680" w:hanging="360"/>
+      </w:pPr>
+      <w:rPr>
+        <w:rFonts w:ascii="Wingdings" w:hAnsi="Wingdings" w:hint="default"/>
+      </w:rPr>
+    </w:lvl>
+    <w:lvl w:ilvl="6" w:tplc="0C0A0001" w:tentative="1">
+      <w:start w:val="1"/>
+      <w:numFmt w:val="bullet"/>
+      <w:lvlText w:val=""/>
+      <w:lvlJc w:val="left"/>
+      <w:pPr>
+        <w:ind w:left="5400" w:hanging="360"/>
+      </w:pPr>
+      <w:rPr>
+        <w:rFonts w:ascii="Symbol" w:hAnsi="Symbol" w:hint="default"/>
+      </w:rPr>
+    </w:lvl>
+    <w:lvl w:ilvl="7" w:tplc="0C0A0003" w:tentative="1">
+      <w:start w:val="1"/>
+      <w:numFmt w:val="bullet"/>
+      <w:lvlText w:val="o"/>
+      <w:lvlJc w:val="left"/>
+      <w:pPr>
+        <w:ind w:left="6120" w:hanging="360"/>
+      </w:pPr>
+      <w:rPr>
+        <w:rFonts w:ascii="Courier New" w:hAnsi="Courier New" w:cs="Courier New" w:hint="default"/>
+      </w:rPr>
+    </w:lvl>
+    <w:lvl w:ilvl="8" w:tplc="0C0A0005" w:tentative="1">
+      <w:start w:val="1"/>
+      <w:numFmt w:val="bullet"/>
+      <w:lvlText w:val=""/>
+      <w:lvlJc w:val="left"/>
+      <w:pPr>
+        <w:ind w:left="6840" w:hanging="360"/>
+      </w:pPr>
+      <w:rPr>
+        <w:rFonts w:ascii="Wingdings" w:hAnsi="Wingdings" w:hint="default"/>
+      </w:rPr>
+    </w:lvl>
+  </w:abstractNum>
+  <w:abstractNum w:abstractNumId="4" w15:restartNumberingAfterBreak="0">
     <w:nsid w:val="615303CC"/>
     <w:multiLevelType w:val="hybridMultilevel"/>
     <w:tmpl w:val="B0A4005A"/>
@@ -3176,7 +2954,7 @@
       </w:pPr>
     </w:lvl>
   </w:abstractNum>
-  <w:abstractNum w:abstractNumId="3" w15:restartNumberingAfterBreak="0">
+  <w:abstractNum w:abstractNumId="5" w15:restartNumberingAfterBreak="0">
     <w:nsid w:val="61750759"/>
     <w:multiLevelType w:val="multilevel"/>
     <w:tmpl w:val="352A011A"/>
@@ -3298,7 +3076,7 @@
       </w:rPr>
     </w:lvl>
   </w:abstractNum>
-  <w:abstractNum w:abstractNumId="4" w15:restartNumberingAfterBreak="0">
+  <w:abstractNum w:abstractNumId="6" w15:restartNumberingAfterBreak="0">
     <w:nsid w:val="778D36A9"/>
     <w:multiLevelType w:val="hybridMultilevel"/>
     <w:tmpl w:val="73A4CB48"/>
@@ -3389,19 +3167,19 @@
     </w:lvl>
   </w:abstractNum>
   <w:num w:numId="1">
+    <w:abstractNumId w:val="4"/>
+  </w:num>
+  <w:num w:numId="2">
+    <w:abstractNumId w:val="6"/>
+  </w:num>
+  <w:num w:numId="3">
     <w:abstractNumId w:val="2"/>
   </w:num>
-  <w:num w:numId="2">
-    <w:abstractNumId w:val="4"/>
-  </w:num>
-  <w:num w:numId="3">
-    <w:abstractNumId w:val="1"/>
-  </w:num>
   <w:num w:numId="4">
-    <w:abstractNumId w:val="3"/>
+    <w:abstractNumId w:val="5"/>
   </w:num>
   <w:num w:numId="5">
-    <w:abstractNumId w:val="3"/>
+    <w:abstractNumId w:val="5"/>
     <w:lvlOverride w:ilvl="0">
       <w:startOverride w:val="1"/>
     </w:lvlOverride>
@@ -3431,7 +3209,7 @@
     </w:lvlOverride>
   </w:num>
   <w:num w:numId="6">
-    <w:abstractNumId w:val="3"/>
+    <w:abstractNumId w:val="5"/>
     <w:lvlOverride w:ilvl="0">
       <w:startOverride w:val="1"/>
     </w:lvlOverride>
@@ -3462,6 +3240,12 @@
   </w:num>
   <w:num w:numId="7">
     <w:abstractNumId w:val="0"/>
+  </w:num>
+  <w:num w:numId="8">
+    <w:abstractNumId w:val="3"/>
+  </w:num>
+  <w:num w:numId="9">
+    <w:abstractNumId w:val="1"/>
   </w:num>
 </w:numbering>
 </file>
@@ -3512,7 +3296,7 @@
     <w:lsdException w:name="header" w:semiHidden="1" w:unhideWhenUsed="1"/>
     <w:lsdException w:name="footer" w:semiHidden="1" w:uiPriority="99" w:unhideWhenUsed="1"/>
     <w:lsdException w:name="index heading" w:semiHidden="1" w:unhideWhenUsed="1"/>
-    <w:lsdException w:name="caption" w:semiHidden="1" w:uiPriority="35" w:unhideWhenUsed="1"/>
+    <w:lsdException w:name="caption" w:semiHidden="1" w:uiPriority="35" w:unhideWhenUsed="1" w:qFormat="1"/>
     <w:lsdException w:name="table of figures" w:semiHidden="1" w:unhideWhenUsed="1"/>
     <w:lsdException w:name="envelope address" w:semiHidden="1" w:unhideWhenUsed="1"/>
     <w:lsdException w:name="envelope return" w:semiHidden="1" w:unhideWhenUsed="1"/>
@@ -4557,6 +4341,7 @@
     <w:next w:val="Normal"/>
     <w:uiPriority w:val="35"/>
     <w:unhideWhenUsed/>
+    <w:qFormat/>
     <w:rsid w:val="00D45691"/>
     <w:rPr>
       <w:b/>
@@ -5183,7 +4968,7 @@
 </file>
 
 <file path=customXml/itemProps1.xml><?xml version="1.0" encoding="utf-8"?>
-<ds:datastoreItem xmlns:ds="http://schemas.openxmlformats.org/officeDocument/2006/customXml" ds:itemID="{C12769ED-1CF6-4AD1-B723-A6DBA73491C6}">
+<ds:datastoreItem xmlns:ds="http://schemas.openxmlformats.org/officeDocument/2006/customXml" ds:itemID="{544611B3-A281-4DB2-984D-EBCFF2B090B5}">
   <ds:schemaRefs>
     <ds:schemaRef ds:uri="http://schemas.openxmlformats.org/officeDocument/2006/bibliography"/>
   </ds:schemaRefs>

</xml_diff>